<commit_message>
Scrolling in data grid
</commit_message>
<xml_diff>
--- a/08 DevExtreme/docs/datagrid.docx
+++ b/08 DevExtreme/docs/datagrid.docx
@@ -184,6 +184,771 @@
       </w:r>
       <w:r>
         <w:t>).</w:t>
+      </w:r>
+    </w:p>
+    <w:p>
+      <w:pPr>
+        <w:pStyle w:val="ListParagraph"/>
+        <w:numPr>
+          <w:ilvl w:val="0"/>
+          <w:numId w:val="2"/>
+        </w:numPr>
+      </w:pPr>
+      <w:r>
+        <w:t xml:space="preserve">cacheEnabled </w:t>
+      </w:r>
+      <w:r>
+        <w:t>–</w:t>
+      </w:r>
+      <w:r>
+        <w:t xml:space="preserve"> </w:t>
+      </w:r>
+      <w:r>
+        <w:t>when performing operations like sorting, grouping, paging =&gt; t</w:t>
+      </w:r>
+      <w:r>
+        <w:t>he UI component takes data from this cache</w:t>
+      </w:r>
+      <w:r>
+        <w:t>.</w:t>
+      </w:r>
+      <w:r>
+        <w:t xml:space="preserve"> </w:t>
+      </w:r>
+      <w:r>
+        <w:t>consider disabling it for frequently changing data sources.</w:t>
+      </w:r>
+    </w:p>
+    <w:p>
+      <w:r>
+        <w:t>Cache enabled:</w:t>
+      </w:r>
+    </w:p>
+    <w:p>
+      <w:pPr>
+        <w:rPr>
+          <w:noProof/>
+        </w:rPr>
+      </w:pPr>
+      <w:r>
+        <w:rPr>
+          <w:noProof/>
+        </w:rPr>
+        <w:drawing>
+          <wp:inline distT="0" distB="0" distL="0" distR="0" wp14:anchorId="6423B18C" wp14:editId="2A66F921">
+            <wp:extent cx="5731510" cy="555625"/>
+            <wp:effectExtent l="0" t="0" r="2540" b="0"/>
+            <wp:docPr id="739577244" name="Picture 1"/>
+            <wp:cNvGraphicFramePr>
+              <a:graphicFrameLocks xmlns:a="http://schemas.openxmlformats.org/drawingml/2006/main" noChangeAspect="1"/>
+            </wp:cNvGraphicFramePr>
+            <a:graphic xmlns:a="http://schemas.openxmlformats.org/drawingml/2006/main">
+              <a:graphicData uri="http://schemas.openxmlformats.org/drawingml/2006/picture">
+                <pic:pic xmlns:pic="http://schemas.openxmlformats.org/drawingml/2006/picture">
+                  <pic:nvPicPr>
+                    <pic:cNvPr id="739577244" name=""/>
+                    <pic:cNvPicPr/>
+                  </pic:nvPicPr>
+                  <pic:blipFill>
+                    <a:blip r:embed="rId5"/>
+                    <a:stretch>
+                      <a:fillRect/>
+                    </a:stretch>
+                  </pic:blipFill>
+                  <pic:spPr>
+                    <a:xfrm>
+                      <a:off x="0" y="0"/>
+                      <a:ext cx="5731510" cy="555625"/>
+                    </a:xfrm>
+                    <a:prstGeom prst="rect">
+                      <a:avLst/>
+                    </a:prstGeom>
+                  </pic:spPr>
+                </pic:pic>
+              </a:graphicData>
+            </a:graphic>
+          </wp:inline>
+        </w:drawing>
+      </w:r>
+    </w:p>
+    <w:p>
+      <w:r>
+        <w:t xml:space="preserve">Cache </w:t>
+      </w:r>
+      <w:r>
+        <w:t>disabled</w:t>
+      </w:r>
+      <w:r>
+        <w:t>:</w:t>
+      </w:r>
+    </w:p>
+    <w:p>
+      <w:pPr>
+        <w:rPr>
+          <w:noProof/>
+        </w:rPr>
+      </w:pPr>
+      <w:r>
+        <w:rPr>
+          <w:noProof/>
+        </w:rPr>
+        <w:drawing>
+          <wp:inline distT="0" distB="0" distL="0" distR="0" wp14:anchorId="752AC552" wp14:editId="05E1B383">
+            <wp:extent cx="5731510" cy="560070"/>
+            <wp:effectExtent l="0" t="0" r="2540" b="0"/>
+            <wp:docPr id="1425661625" name="Picture 1"/>
+            <wp:cNvGraphicFramePr>
+              <a:graphicFrameLocks xmlns:a="http://schemas.openxmlformats.org/drawingml/2006/main" noChangeAspect="1"/>
+            </wp:cNvGraphicFramePr>
+            <a:graphic xmlns:a="http://schemas.openxmlformats.org/drawingml/2006/main">
+              <a:graphicData uri="http://schemas.openxmlformats.org/drawingml/2006/picture">
+                <pic:pic xmlns:pic="http://schemas.openxmlformats.org/drawingml/2006/picture">
+                  <pic:nvPicPr>
+                    <pic:cNvPr id="1425661625" name=""/>
+                    <pic:cNvPicPr/>
+                  </pic:nvPicPr>
+                  <pic:blipFill>
+                    <a:blip r:embed="rId6"/>
+                    <a:stretch>
+                      <a:fillRect/>
+                    </a:stretch>
+                  </pic:blipFill>
+                  <pic:spPr>
+                    <a:xfrm>
+                      <a:off x="0" y="0"/>
+                      <a:ext cx="5731510" cy="560070"/>
+                    </a:xfrm>
+                    <a:prstGeom prst="rect">
+                      <a:avLst/>
+                    </a:prstGeom>
+                  </pic:spPr>
+                </pic:pic>
+              </a:graphicData>
+            </a:graphic>
+          </wp:inline>
+        </w:drawing>
+      </w:r>
+    </w:p>
+    <w:p>
+      <w:pPr>
+        <w:rPr>
+          <w:noProof/>
+        </w:rPr>
+      </w:pPr>
+    </w:p>
+    <w:p>
+      <w:pPr>
+        <w:pStyle w:val="ListParagraph"/>
+        <w:numPr>
+          <w:ilvl w:val="0"/>
+          <w:numId w:val="4"/>
+        </w:numPr>
+      </w:pPr>
+      <w:r>
+        <w:t xml:space="preserve">cellHintEnabled: </w:t>
+      </w:r>
+      <w:r>
+        <w:t xml:space="preserve">when cells </w:t>
+      </w:r>
+      <w:r>
+        <w:t>value</w:t>
+      </w:r>
+      <w:r>
+        <w:t xml:space="preserve"> is overflowed then enbaling this option, when hover on cell will show complete </w:t>
+      </w:r>
+      <w:r>
+        <w:t>value</w:t>
+      </w:r>
+      <w:r>
+        <w:t xml:space="preserve"> of that cell.</w:t>
+      </w:r>
+    </w:p>
+    <w:p>
+      <w:pPr>
+        <w:pStyle w:val="ListParagraph"/>
+        <w:numPr>
+          <w:ilvl w:val="0"/>
+          <w:numId w:val="4"/>
+        </w:numPr>
+      </w:pPr>
+      <w:r>
+        <w:t xml:space="preserve">columnAutoWidth: </w:t>
+      </w:r>
+      <w:r>
+        <w:t>When this property is set to true, all columns adjust their width to the content.</w:t>
+      </w:r>
+      <w:r>
+        <w:t xml:space="preserve"> columnAutoWidth vs columnWidth: “auto”</w:t>
+      </w:r>
+      <w:r>
+        <w:t>.</w:t>
+      </w:r>
+    </w:p>
+    <w:p>
+      <w:pPr>
+        <w:pStyle w:val="ListParagraph"/>
+        <w:numPr>
+          <w:ilvl w:val="0"/>
+          <w:numId w:val="4"/>
+        </w:numPr>
+      </w:pPr>
+      <w:r>
+        <w:t xml:space="preserve">columnChooser: </w:t>
+      </w:r>
+      <w:r>
+        <w:t>used to specify which column to hide at runtime</w:t>
+      </w:r>
+      <w:r>
+        <w:t>.</w:t>
+      </w:r>
+      <w:r>
+        <w:t xml:space="preserve"> (type – object)</w:t>
+      </w:r>
+    </w:p>
+    <w:p>
+      <w:pPr>
+        <w:pStyle w:val="ListParagraph"/>
+        <w:numPr>
+          <w:ilvl w:val="1"/>
+          <w:numId w:val="4"/>
+        </w:numPr>
+        <w:ind w:left="1134"/>
+      </w:pPr>
+      <w:r>
+        <w:t>allowSeach – seaches column to hide in column chooser box.</w:t>
+      </w:r>
+    </w:p>
+    <w:p>
+      <w:pPr>
+        <w:pStyle w:val="ListParagraph"/>
+        <w:numPr>
+          <w:ilvl w:val="1"/>
+          <w:numId w:val="4"/>
+        </w:numPr>
+        <w:ind w:left="1134"/>
+      </w:pPr>
+      <w:r>
+        <w:t>Empty panel text – text that is to be appear when no column is selected to hide.</w:t>
+      </w:r>
+    </w:p>
+    <w:p>
+      <w:pPr>
+        <w:pStyle w:val="ListParagraph"/>
+        <w:numPr>
+          <w:ilvl w:val="1"/>
+          <w:numId w:val="4"/>
+        </w:numPr>
+        <w:ind w:left="1134"/>
+      </w:pPr>
+      <w:r>
+        <w:t>Enabled – enables column chooser (default f)</w:t>
+      </w:r>
+    </w:p>
+    <w:p>
+      <w:pPr>
+        <w:pStyle w:val="ListParagraph"/>
+        <w:numPr>
+          <w:ilvl w:val="1"/>
+          <w:numId w:val="4"/>
+        </w:numPr>
+        <w:ind w:left="1134"/>
+      </w:pPr>
+      <w:r>
+        <w:t>Heigh and width</w:t>
+      </w:r>
+    </w:p>
+    <w:p>
+      <w:pPr>
+        <w:pStyle w:val="ListParagraph"/>
+        <w:numPr>
+          <w:ilvl w:val="1"/>
+          <w:numId w:val="4"/>
+        </w:numPr>
+        <w:ind w:left="1134"/>
+      </w:pPr>
+      <w:r>
+        <w:t>Mode – specify mode of selecting column to hide (“</w:t>
+      </w:r>
+      <w:r>
+        <w:t>dragAndDrop</w:t>
+      </w:r>
+      <w:r>
+        <w:t>”, “</w:t>
+      </w:r>
+      <w:r>
+        <w:t>select</w:t>
+      </w:r>
+      <w:r>
+        <w:t>”)</w:t>
+      </w:r>
+    </w:p>
+    <w:p>
+      <w:pPr>
+        <w:pStyle w:val="ListParagraph"/>
+        <w:numPr>
+          <w:ilvl w:val="1"/>
+          <w:numId w:val="4"/>
+        </w:numPr>
+        <w:ind w:left="1134"/>
+      </w:pPr>
+      <w:r>
+        <w:t>searchTimeout</w:t>
+      </w:r>
+    </w:p>
+    <w:p>
+      <w:pPr>
+        <w:pStyle w:val="ListParagraph"/>
+        <w:numPr>
+          <w:ilvl w:val="1"/>
+          <w:numId w:val="4"/>
+        </w:numPr>
+        <w:ind w:left="1134"/>
+      </w:pPr>
+      <w:r>
+        <w:t>title – title of column chooser box</w:t>
+      </w:r>
+    </w:p>
+    <w:p>
+      <w:pPr>
+        <w:pStyle w:val="ListParagraph"/>
+        <w:numPr>
+          <w:ilvl w:val="0"/>
+          <w:numId w:val="4"/>
+        </w:numPr>
+      </w:pPr>
+      <w:r>
+        <w:t>columnFixing</w:t>
+      </w:r>
+      <w:r>
+        <w:t xml:space="preserve"> – used to specify which column to fix while horizontal scrolling at runtime.</w:t>
+      </w:r>
+      <w:r>
+        <w:t xml:space="preserve"> (Type – object)</w:t>
+      </w:r>
+    </w:p>
+    <w:p>
+      <w:pPr>
+        <w:pStyle w:val="ListParagraph"/>
+        <w:numPr>
+          <w:ilvl w:val="1"/>
+          <w:numId w:val="4"/>
+        </w:numPr>
+        <w:ind w:left="1134"/>
+      </w:pPr>
+      <w:r>
+        <w:t>enabled</w:t>
+      </w:r>
+      <w:r>
+        <w:t xml:space="preserve"> – when true =&gt; right clicking on column header gives option in context menu for column fixing</w:t>
+      </w:r>
+      <w:r>
+        <w:t xml:space="preserve"> (fix and unfix)</w:t>
+      </w:r>
+      <w:r>
+        <w:t>.</w:t>
+      </w:r>
+    </w:p>
+    <w:p>
+      <w:pPr>
+        <w:pStyle w:val="ListParagraph"/>
+        <w:numPr>
+          <w:ilvl w:val="1"/>
+          <w:numId w:val="4"/>
+        </w:numPr>
+        <w:ind w:left="1134"/>
+      </w:pPr>
+      <w:r>
+        <w:t>Texts – object, text to appear in context menu</w:t>
+      </w:r>
+      <w:r>
+        <w:t xml:space="preserve"> (fix, leftPosition, rightPosition, unfix)</w:t>
+      </w:r>
+    </w:p>
+    <w:p>
+      <w:pPr>
+        <w:pStyle w:val="ListParagraph"/>
+        <w:numPr>
+          <w:ilvl w:val="0"/>
+          <w:numId w:val="4"/>
+        </w:numPr>
+      </w:pPr>
+      <w:r>
+        <w:lastRenderedPageBreak/>
+        <w:t xml:space="preserve">columnHidingEnabled: should Ui component hide columns to adapt to the screen or container size. If allowColumnResizing is true and </w:t>
+      </w:r>
+      <w:r>
+        <w:t>columnResizingMode is widget then this property is ignored.</w:t>
+      </w:r>
+    </w:p>
+    <w:p>
+      <w:pPr>
+        <w:pStyle w:val="ListParagraph"/>
+        <w:numPr>
+          <w:ilvl w:val="0"/>
+          <w:numId w:val="4"/>
+        </w:numPr>
+      </w:pPr>
+      <w:r>
+        <w:t>columnMinWidth: minimum width of the column.</w:t>
+      </w:r>
+      <w:r>
+        <w:t xml:space="preserve"> </w:t>
+      </w:r>
+      <w:r>
+        <w:t>(type number)</w:t>
+      </w:r>
+      <w:r>
+        <w:t>.</w:t>
+      </w:r>
+    </w:p>
+    <w:p>
+      <w:pPr>
+        <w:pStyle w:val="ListParagraph"/>
+        <w:numPr>
+          <w:ilvl w:val="0"/>
+          <w:numId w:val="4"/>
+        </w:numPr>
+      </w:pPr>
+      <w:r>
+        <w:t>columns[]</w:t>
+      </w:r>
+    </w:p>
+    <w:p>
+      <w:pPr>
+        <w:spacing w:line="240" w:lineRule="auto"/>
+        <w:ind w:left="349"/>
+        <w:rPr>
+          <w:sz w:val="18"/>
+          <w:szCs w:val="18"/>
+        </w:rPr>
+      </w:pPr>
+      <w:r>
+        <w:rPr>
+          <w:sz w:val="18"/>
+          <w:szCs w:val="18"/>
+        </w:rPr>
+        <w:t>default: a column is created for each field of DataSource object</w:t>
+      </w:r>
+      <w:r>
+        <w:rPr>
+          <w:sz w:val="18"/>
+          <w:szCs w:val="18"/>
+        </w:rPr>
+        <w:t>.</w:t>
+      </w:r>
+    </w:p>
+    <w:p>
+      <w:pPr>
+        <w:spacing w:line="240" w:lineRule="auto"/>
+        <w:ind w:left="349"/>
+        <w:rPr>
+          <w:sz w:val="18"/>
+          <w:szCs w:val="18"/>
+        </w:rPr>
+      </w:pPr>
+      <w:r>
+        <w:rPr>
+          <w:sz w:val="18"/>
+          <w:szCs w:val="18"/>
+        </w:rPr>
+        <w:t>To sepcify which columns should be on ui, u need to use this array.</w:t>
+      </w:r>
+    </w:p>
+    <w:p>
+      <w:pPr>
+        <w:spacing w:line="240" w:lineRule="auto"/>
+        <w:ind w:left="349"/>
+        <w:rPr>
+          <w:sz w:val="18"/>
+          <w:szCs w:val="18"/>
+        </w:rPr>
+      </w:pPr>
+      <w:r>
+        <w:rPr>
+          <w:sz w:val="18"/>
+          <w:szCs w:val="18"/>
+        </w:rPr>
+        <w:t xml:space="preserve">Each </w:t>
+      </w:r>
+      <w:r>
+        <w:rPr>
+          <w:b/>
+          <w:bCs/>
+          <w:sz w:val="18"/>
+          <w:szCs w:val="18"/>
+        </w:rPr>
+        <w:t>grid column</w:t>
+      </w:r>
+      <w:r>
+        <w:rPr>
+          <w:sz w:val="18"/>
+          <w:szCs w:val="18"/>
+        </w:rPr>
+        <w:t xml:space="preserve"> is represented by an object containing</w:t>
+      </w:r>
+      <w:r>
+        <w:rPr>
+          <w:sz w:val="18"/>
+          <w:szCs w:val="18"/>
+        </w:rPr>
+        <w:t xml:space="preserve"> column setting</w:t>
+      </w:r>
+      <w:r>
+        <w:rPr>
+          <w:sz w:val="18"/>
+          <w:szCs w:val="18"/>
+        </w:rPr>
+        <w:t xml:space="preserve"> in this array.</w:t>
+      </w:r>
+    </w:p>
+    <w:p>
+      <w:pPr>
+        <w:spacing w:line="240" w:lineRule="auto"/>
+        <w:ind w:left="349"/>
+        <w:rPr>
+          <w:sz w:val="18"/>
+          <w:szCs w:val="18"/>
+        </w:rPr>
+      </w:pPr>
+      <w:r>
+        <w:rPr>
+          <w:sz w:val="18"/>
+          <w:szCs w:val="18"/>
+        </w:rPr>
+        <w:t>Column properties defines the behaviour and appearance of a grid column.</w:t>
+      </w:r>
+    </w:p>
+    <w:p>
+      <w:pPr>
+        <w:pStyle w:val="ListParagraph"/>
+        <w:numPr>
+          <w:ilvl w:val="0"/>
+          <w:numId w:val="6"/>
+        </w:numPr>
+        <w:spacing w:line="240" w:lineRule="auto"/>
+        <w:rPr>
+          <w:sz w:val="18"/>
+          <w:szCs w:val="18"/>
+        </w:rPr>
+      </w:pPr>
+      <w:r>
+        <w:rPr>
+          <w:sz w:val="18"/>
+          <w:szCs w:val="18"/>
+        </w:rPr>
+        <w:t>alignment – aligns the content of the column.</w:t>
+      </w:r>
+      <w:r>
+        <w:rPr>
+          <w:sz w:val="18"/>
+          <w:szCs w:val="18"/>
+        </w:rPr>
+        <w:t xml:space="preserve"> (undefined, “left”, ”right”, “center”)</w:t>
+      </w:r>
+    </w:p>
+    <w:p>
+      <w:pPr>
+        <w:pStyle w:val="ListParagraph"/>
+        <w:numPr>
+          <w:ilvl w:val="0"/>
+          <w:numId w:val="6"/>
+        </w:numPr>
+        <w:spacing w:line="240" w:lineRule="auto"/>
+        <w:rPr>
+          <w:sz w:val="18"/>
+          <w:szCs w:val="18"/>
+        </w:rPr>
+      </w:pPr>
+      <w:r>
+        <w:rPr>
+          <w:sz w:val="18"/>
+          <w:szCs w:val="18"/>
+        </w:rPr>
+        <w:t>allowEditing – can user edit value at runtime.</w:t>
+      </w:r>
+      <w:r>
+        <w:rPr>
+          <w:sz w:val="18"/>
+          <w:szCs w:val="18"/>
+        </w:rPr>
+        <w:t xml:space="preserve"> (default inherits from editing.allowEditing</w:t>
+      </w:r>
+      <w:r>
+        <w:rPr>
+          <w:sz w:val="18"/>
+          <w:szCs w:val="18"/>
+        </w:rPr>
+        <w:t>)</w:t>
+      </w:r>
+      <w:r>
+        <w:rPr>
+          <w:sz w:val="18"/>
+          <w:szCs w:val="18"/>
+        </w:rPr>
+        <w:t xml:space="preserve">. </w:t>
+      </w:r>
+      <w:r>
+        <w:rPr>
+          <w:sz w:val="18"/>
+          <w:szCs w:val="18"/>
+        </w:rPr>
+        <w:t>If values in the column are calculated customarily using the calculateCellValue property, they cannot be edited at runtime.</w:t>
+      </w:r>
+    </w:p>
+    <w:p>
+      <w:pPr>
+        <w:pStyle w:val="ListParagraph"/>
+        <w:numPr>
+          <w:ilvl w:val="0"/>
+          <w:numId w:val="6"/>
+        </w:numPr>
+        <w:spacing w:line="240" w:lineRule="auto"/>
+        <w:rPr>
+          <w:sz w:val="18"/>
+          <w:szCs w:val="18"/>
+        </w:rPr>
+      </w:pPr>
+      <w:r>
+        <w:rPr>
+          <w:sz w:val="18"/>
+          <w:szCs w:val="18"/>
+        </w:rPr>
+        <w:t>allowExporting – whether data from this column should be exported.</w:t>
+      </w:r>
+      <w:r>
+        <w:rPr>
+          <w:sz w:val="18"/>
+          <w:szCs w:val="18"/>
+        </w:rPr>
+        <w:t xml:space="preserve"> Column should be visible</w:t>
+      </w:r>
+      <w:r>
+        <w:rPr>
+          <w:sz w:val="18"/>
+          <w:szCs w:val="18"/>
+        </w:rPr>
+        <w:t xml:space="preserve">. </w:t>
+      </w:r>
+      <w:r>
+        <w:rPr>
+          <w:sz w:val="18"/>
+          <w:szCs w:val="18"/>
+        </w:rPr>
+        <w:t>Do not disable the allowExporting property if you export the DataGrid with multi-line headers.</w:t>
+      </w:r>
+    </w:p>
+    <w:p>
+      <w:pPr>
+        <w:pStyle w:val="ListParagraph"/>
+        <w:numPr>
+          <w:ilvl w:val="0"/>
+          <w:numId w:val="6"/>
+        </w:numPr>
+        <w:spacing w:line="240" w:lineRule="auto"/>
+        <w:rPr>
+          <w:sz w:val="18"/>
+          <w:szCs w:val="18"/>
+        </w:rPr>
+      </w:pPr>
+      <w:r>
+        <w:rPr>
+          <w:sz w:val="18"/>
+          <w:szCs w:val="18"/>
+        </w:rPr>
+        <w:t>allowFiltering</w:t>
+      </w:r>
+      <w:r>
+        <w:rPr>
+          <w:sz w:val="18"/>
+          <w:szCs w:val="18"/>
+        </w:rPr>
+        <w:t xml:space="preserve"> </w:t>
+      </w:r>
+      <w:r>
+        <w:rPr>
+          <w:sz w:val="18"/>
+          <w:szCs w:val="18"/>
+        </w:rPr>
+        <w:t>–</w:t>
+      </w:r>
+      <w:r>
+        <w:rPr>
+          <w:sz w:val="18"/>
+          <w:szCs w:val="18"/>
+        </w:rPr>
+        <w:t xml:space="preserve"> </w:t>
+      </w:r>
+      <w:r>
+        <w:rPr>
+          <w:sz w:val="18"/>
+          <w:szCs w:val="18"/>
+        </w:rPr>
+        <w:t>whether data can be filtered by this column.</w:t>
+      </w:r>
+    </w:p>
+    <w:p>
+      <w:pPr>
+        <w:pStyle w:val="ListParagraph"/>
+        <w:numPr>
+          <w:ilvl w:val="0"/>
+          <w:numId w:val="6"/>
+        </w:numPr>
+        <w:spacing w:line="240" w:lineRule="auto"/>
+        <w:rPr>
+          <w:sz w:val="18"/>
+          <w:szCs w:val="18"/>
+        </w:rPr>
+      </w:pPr>
+      <w:r>
+        <w:rPr>
+          <w:sz w:val="18"/>
+          <w:szCs w:val="18"/>
+        </w:rPr>
+        <w:t>allowFixing – whether user can fix the column at runtime.</w:t>
+      </w:r>
+      <w:r>
+        <w:rPr>
+          <w:sz w:val="18"/>
+          <w:szCs w:val="18"/>
+        </w:rPr>
+        <w:t xml:space="preserve"> columnFixing should be true.</w:t>
+      </w:r>
+    </w:p>
+    <w:p>
+      <w:pPr>
+        <w:pStyle w:val="ListParagraph"/>
+        <w:numPr>
+          <w:ilvl w:val="0"/>
+          <w:numId w:val="6"/>
+        </w:numPr>
+        <w:spacing w:line="240" w:lineRule="auto"/>
+        <w:rPr>
+          <w:sz w:val="18"/>
+          <w:szCs w:val="18"/>
+        </w:rPr>
+      </w:pPr>
+      <w:r>
+        <w:rPr>
+          <w:sz w:val="18"/>
+          <w:szCs w:val="18"/>
+        </w:rPr>
+        <w:t xml:space="preserve">allowGrouping – whether the user can group data </w:t>
+      </w:r>
+      <w:r>
+        <w:rPr>
+          <w:b/>
+          <w:bCs/>
+          <w:sz w:val="18"/>
+          <w:szCs w:val="18"/>
+        </w:rPr>
+        <w:t>by value of this column</w:t>
+      </w:r>
+      <w:r>
+        <w:rPr>
+          <w:sz w:val="18"/>
+          <w:szCs w:val="18"/>
+        </w:rPr>
+        <w:t>. Grouping must be enabled.</w:t>
       </w:r>
     </w:p>
     <w:sectPr>
@@ -312,6 +1077,232 @@
     </w:lvl>
   </w:abstractNum>
   <w:abstractNum w:abstractNumId="1" w15:restartNumberingAfterBreak="0">
+    <w:nsid w:val="1F0535DF"/>
+    <w:multiLevelType w:val="hybridMultilevel"/>
+    <w:tmpl w:val="D3A2751E"/>
+    <w:lvl w:ilvl="0" w:tplc="40090001">
+      <w:start w:val="1"/>
+      <w:numFmt w:val="bullet"/>
+      <w:lvlText w:val=""/>
+      <w:lvlJc w:val="left"/>
+      <w:pPr>
+        <w:ind w:left="1440" w:hanging="360"/>
+      </w:pPr>
+      <w:rPr>
+        <w:rFonts w:ascii="Symbol" w:hAnsi="Symbol" w:hint="default"/>
+      </w:rPr>
+    </w:lvl>
+    <w:lvl w:ilvl="1" w:tplc="40090003" w:tentative="1">
+      <w:start w:val="1"/>
+      <w:numFmt w:val="bullet"/>
+      <w:lvlText w:val="o"/>
+      <w:lvlJc w:val="left"/>
+      <w:pPr>
+        <w:ind w:left="2160" w:hanging="360"/>
+      </w:pPr>
+      <w:rPr>
+        <w:rFonts w:ascii="Courier New" w:hAnsi="Courier New" w:cs="Courier New" w:hint="default"/>
+      </w:rPr>
+    </w:lvl>
+    <w:lvl w:ilvl="2" w:tplc="40090005" w:tentative="1">
+      <w:start w:val="1"/>
+      <w:numFmt w:val="bullet"/>
+      <w:lvlText w:val=""/>
+      <w:lvlJc w:val="left"/>
+      <w:pPr>
+        <w:ind w:left="2880" w:hanging="360"/>
+      </w:pPr>
+      <w:rPr>
+        <w:rFonts w:ascii="Wingdings" w:hAnsi="Wingdings" w:hint="default"/>
+      </w:rPr>
+    </w:lvl>
+    <w:lvl w:ilvl="3" w:tplc="40090001" w:tentative="1">
+      <w:start w:val="1"/>
+      <w:numFmt w:val="bullet"/>
+      <w:lvlText w:val=""/>
+      <w:lvlJc w:val="left"/>
+      <w:pPr>
+        <w:ind w:left="3600" w:hanging="360"/>
+      </w:pPr>
+      <w:rPr>
+        <w:rFonts w:ascii="Symbol" w:hAnsi="Symbol" w:hint="default"/>
+      </w:rPr>
+    </w:lvl>
+    <w:lvl w:ilvl="4" w:tplc="40090003" w:tentative="1">
+      <w:start w:val="1"/>
+      <w:numFmt w:val="bullet"/>
+      <w:lvlText w:val="o"/>
+      <w:lvlJc w:val="left"/>
+      <w:pPr>
+        <w:ind w:left="4320" w:hanging="360"/>
+      </w:pPr>
+      <w:rPr>
+        <w:rFonts w:ascii="Courier New" w:hAnsi="Courier New" w:cs="Courier New" w:hint="default"/>
+      </w:rPr>
+    </w:lvl>
+    <w:lvl w:ilvl="5" w:tplc="40090005" w:tentative="1">
+      <w:start w:val="1"/>
+      <w:numFmt w:val="bullet"/>
+      <w:lvlText w:val=""/>
+      <w:lvlJc w:val="left"/>
+      <w:pPr>
+        <w:ind w:left="5040" w:hanging="360"/>
+      </w:pPr>
+      <w:rPr>
+        <w:rFonts w:ascii="Wingdings" w:hAnsi="Wingdings" w:hint="default"/>
+      </w:rPr>
+    </w:lvl>
+    <w:lvl w:ilvl="6" w:tplc="40090001" w:tentative="1">
+      <w:start w:val="1"/>
+      <w:numFmt w:val="bullet"/>
+      <w:lvlText w:val=""/>
+      <w:lvlJc w:val="left"/>
+      <w:pPr>
+        <w:ind w:left="5760" w:hanging="360"/>
+      </w:pPr>
+      <w:rPr>
+        <w:rFonts w:ascii="Symbol" w:hAnsi="Symbol" w:hint="default"/>
+      </w:rPr>
+    </w:lvl>
+    <w:lvl w:ilvl="7" w:tplc="40090003" w:tentative="1">
+      <w:start w:val="1"/>
+      <w:numFmt w:val="bullet"/>
+      <w:lvlText w:val="o"/>
+      <w:lvlJc w:val="left"/>
+      <w:pPr>
+        <w:ind w:left="6480" w:hanging="360"/>
+      </w:pPr>
+      <w:rPr>
+        <w:rFonts w:ascii="Courier New" w:hAnsi="Courier New" w:cs="Courier New" w:hint="default"/>
+      </w:rPr>
+    </w:lvl>
+    <w:lvl w:ilvl="8" w:tplc="40090005" w:tentative="1">
+      <w:start w:val="1"/>
+      <w:numFmt w:val="bullet"/>
+      <w:lvlText w:val=""/>
+      <w:lvlJc w:val="left"/>
+      <w:pPr>
+        <w:ind w:left="7200" w:hanging="360"/>
+      </w:pPr>
+      <w:rPr>
+        <w:rFonts w:ascii="Wingdings" w:hAnsi="Wingdings" w:hint="default"/>
+      </w:rPr>
+    </w:lvl>
+  </w:abstractNum>
+  <w:abstractNum w:abstractNumId="2" w15:restartNumberingAfterBreak="0">
+    <w:nsid w:val="3FA30AE0"/>
+    <w:multiLevelType w:val="hybridMultilevel"/>
+    <w:tmpl w:val="3B78BEA4"/>
+    <w:lvl w:ilvl="0" w:tplc="FFFFFFFF">
+      <w:start w:val="1"/>
+      <w:numFmt w:val="bullet"/>
+      <w:lvlText w:val=""/>
+      <w:lvlJc w:val="left"/>
+      <w:pPr>
+        <w:ind w:left="720" w:hanging="360"/>
+      </w:pPr>
+      <w:rPr>
+        <w:rFonts w:ascii="Symbol" w:hAnsi="Symbol" w:hint="default"/>
+      </w:rPr>
+    </w:lvl>
+    <w:lvl w:ilvl="1" w:tplc="40090005">
+      <w:start w:val="1"/>
+      <w:numFmt w:val="bullet"/>
+      <w:lvlText w:val=""/>
+      <w:lvlJc w:val="left"/>
+      <w:pPr>
+        <w:ind w:left="1440" w:hanging="360"/>
+      </w:pPr>
+      <w:rPr>
+        <w:rFonts w:ascii="Wingdings" w:hAnsi="Wingdings" w:hint="default"/>
+      </w:rPr>
+    </w:lvl>
+    <w:lvl w:ilvl="2" w:tplc="FFFFFFFF" w:tentative="1">
+      <w:start w:val="1"/>
+      <w:numFmt w:val="bullet"/>
+      <w:lvlText w:val=""/>
+      <w:lvlJc w:val="left"/>
+      <w:pPr>
+        <w:ind w:left="2160" w:hanging="360"/>
+      </w:pPr>
+      <w:rPr>
+        <w:rFonts w:ascii="Wingdings" w:hAnsi="Wingdings" w:hint="default"/>
+      </w:rPr>
+    </w:lvl>
+    <w:lvl w:ilvl="3" w:tplc="FFFFFFFF" w:tentative="1">
+      <w:start w:val="1"/>
+      <w:numFmt w:val="bullet"/>
+      <w:lvlText w:val=""/>
+      <w:lvlJc w:val="left"/>
+      <w:pPr>
+        <w:ind w:left="2880" w:hanging="360"/>
+      </w:pPr>
+      <w:rPr>
+        <w:rFonts w:ascii="Symbol" w:hAnsi="Symbol" w:hint="default"/>
+      </w:rPr>
+    </w:lvl>
+    <w:lvl w:ilvl="4" w:tplc="FFFFFFFF" w:tentative="1">
+      <w:start w:val="1"/>
+      <w:numFmt w:val="bullet"/>
+      <w:lvlText w:val="o"/>
+      <w:lvlJc w:val="left"/>
+      <w:pPr>
+        <w:ind w:left="3600" w:hanging="360"/>
+      </w:pPr>
+      <w:rPr>
+        <w:rFonts w:ascii="Courier New" w:hAnsi="Courier New" w:cs="Courier New" w:hint="default"/>
+      </w:rPr>
+    </w:lvl>
+    <w:lvl w:ilvl="5" w:tplc="FFFFFFFF" w:tentative="1">
+      <w:start w:val="1"/>
+      <w:numFmt w:val="bullet"/>
+      <w:lvlText w:val=""/>
+      <w:lvlJc w:val="left"/>
+      <w:pPr>
+        <w:ind w:left="4320" w:hanging="360"/>
+      </w:pPr>
+      <w:rPr>
+        <w:rFonts w:ascii="Wingdings" w:hAnsi="Wingdings" w:hint="default"/>
+      </w:rPr>
+    </w:lvl>
+    <w:lvl w:ilvl="6" w:tplc="FFFFFFFF" w:tentative="1">
+      <w:start w:val="1"/>
+      <w:numFmt w:val="bullet"/>
+      <w:lvlText w:val=""/>
+      <w:lvlJc w:val="left"/>
+      <w:pPr>
+        <w:ind w:left="5040" w:hanging="360"/>
+      </w:pPr>
+      <w:rPr>
+        <w:rFonts w:ascii="Symbol" w:hAnsi="Symbol" w:hint="default"/>
+      </w:rPr>
+    </w:lvl>
+    <w:lvl w:ilvl="7" w:tplc="FFFFFFFF" w:tentative="1">
+      <w:start w:val="1"/>
+      <w:numFmt w:val="bullet"/>
+      <w:lvlText w:val="o"/>
+      <w:lvlJc w:val="left"/>
+      <w:pPr>
+        <w:ind w:left="5760" w:hanging="360"/>
+      </w:pPr>
+      <w:rPr>
+        <w:rFonts w:ascii="Courier New" w:hAnsi="Courier New" w:cs="Courier New" w:hint="default"/>
+      </w:rPr>
+    </w:lvl>
+    <w:lvl w:ilvl="8" w:tplc="FFFFFFFF" w:tentative="1">
+      <w:start w:val="1"/>
+      <w:numFmt w:val="bullet"/>
+      <w:lvlText w:val=""/>
+      <w:lvlJc w:val="left"/>
+      <w:pPr>
+        <w:ind w:left="6480" w:hanging="360"/>
+      </w:pPr>
+      <w:rPr>
+        <w:rFonts w:ascii="Wingdings" w:hAnsi="Wingdings" w:hint="default"/>
+      </w:rPr>
+    </w:lvl>
+  </w:abstractNum>
+  <w:abstractNum w:abstractNumId="3" w15:restartNumberingAfterBreak="0">
     <w:nsid w:val="400546FB"/>
     <w:multiLevelType w:val="hybridMultilevel"/>
     <w:tmpl w:val="B5A6243C"/>
@@ -327,7 +1318,233 @@
         <w:rFonts w:ascii="Symbol" w:hAnsi="Symbol" w:hint="default"/>
       </w:rPr>
     </w:lvl>
+    <w:lvl w:ilvl="1" w:tplc="40090003">
+      <w:start w:val="1"/>
+      <w:numFmt w:val="bullet"/>
+      <w:lvlText w:val="o"/>
+      <w:lvlJc w:val="left"/>
+      <w:pPr>
+        <w:ind w:left="1440" w:hanging="360"/>
+      </w:pPr>
+      <w:rPr>
+        <w:rFonts w:ascii="Courier New" w:hAnsi="Courier New" w:cs="Courier New" w:hint="default"/>
+      </w:rPr>
+    </w:lvl>
+    <w:lvl w:ilvl="2" w:tplc="40090005" w:tentative="1">
+      <w:start w:val="1"/>
+      <w:numFmt w:val="bullet"/>
+      <w:lvlText w:val=""/>
+      <w:lvlJc w:val="left"/>
+      <w:pPr>
+        <w:ind w:left="2160" w:hanging="360"/>
+      </w:pPr>
+      <w:rPr>
+        <w:rFonts w:ascii="Wingdings" w:hAnsi="Wingdings" w:hint="default"/>
+      </w:rPr>
+    </w:lvl>
+    <w:lvl w:ilvl="3" w:tplc="40090001" w:tentative="1">
+      <w:start w:val="1"/>
+      <w:numFmt w:val="bullet"/>
+      <w:lvlText w:val=""/>
+      <w:lvlJc w:val="left"/>
+      <w:pPr>
+        <w:ind w:left="2880" w:hanging="360"/>
+      </w:pPr>
+      <w:rPr>
+        <w:rFonts w:ascii="Symbol" w:hAnsi="Symbol" w:hint="default"/>
+      </w:rPr>
+    </w:lvl>
+    <w:lvl w:ilvl="4" w:tplc="40090003" w:tentative="1">
+      <w:start w:val="1"/>
+      <w:numFmt w:val="bullet"/>
+      <w:lvlText w:val="o"/>
+      <w:lvlJc w:val="left"/>
+      <w:pPr>
+        <w:ind w:left="3600" w:hanging="360"/>
+      </w:pPr>
+      <w:rPr>
+        <w:rFonts w:ascii="Courier New" w:hAnsi="Courier New" w:cs="Courier New" w:hint="default"/>
+      </w:rPr>
+    </w:lvl>
+    <w:lvl w:ilvl="5" w:tplc="40090005" w:tentative="1">
+      <w:start w:val="1"/>
+      <w:numFmt w:val="bullet"/>
+      <w:lvlText w:val=""/>
+      <w:lvlJc w:val="left"/>
+      <w:pPr>
+        <w:ind w:left="4320" w:hanging="360"/>
+      </w:pPr>
+      <w:rPr>
+        <w:rFonts w:ascii="Wingdings" w:hAnsi="Wingdings" w:hint="default"/>
+      </w:rPr>
+    </w:lvl>
+    <w:lvl w:ilvl="6" w:tplc="40090001" w:tentative="1">
+      <w:start w:val="1"/>
+      <w:numFmt w:val="bullet"/>
+      <w:lvlText w:val=""/>
+      <w:lvlJc w:val="left"/>
+      <w:pPr>
+        <w:ind w:left="5040" w:hanging="360"/>
+      </w:pPr>
+      <w:rPr>
+        <w:rFonts w:ascii="Symbol" w:hAnsi="Symbol" w:hint="default"/>
+      </w:rPr>
+    </w:lvl>
+    <w:lvl w:ilvl="7" w:tplc="40090003" w:tentative="1">
+      <w:start w:val="1"/>
+      <w:numFmt w:val="bullet"/>
+      <w:lvlText w:val="o"/>
+      <w:lvlJc w:val="left"/>
+      <w:pPr>
+        <w:ind w:left="5760" w:hanging="360"/>
+      </w:pPr>
+      <w:rPr>
+        <w:rFonts w:ascii="Courier New" w:hAnsi="Courier New" w:cs="Courier New" w:hint="default"/>
+      </w:rPr>
+    </w:lvl>
+    <w:lvl w:ilvl="8" w:tplc="40090005" w:tentative="1">
+      <w:start w:val="1"/>
+      <w:numFmt w:val="bullet"/>
+      <w:lvlText w:val=""/>
+      <w:lvlJc w:val="left"/>
+      <w:pPr>
+        <w:ind w:left="6480" w:hanging="360"/>
+      </w:pPr>
+      <w:rPr>
+        <w:rFonts w:ascii="Wingdings" w:hAnsi="Wingdings" w:hint="default"/>
+      </w:rPr>
+    </w:lvl>
+  </w:abstractNum>
+  <w:abstractNum w:abstractNumId="4" w15:restartNumberingAfterBreak="0">
+    <w:nsid w:val="45162824"/>
+    <w:multiLevelType w:val="hybridMultilevel"/>
+    <w:tmpl w:val="4036C59E"/>
+    <w:lvl w:ilvl="0" w:tplc="40090003">
+      <w:start w:val="1"/>
+      <w:numFmt w:val="bullet"/>
+      <w:lvlText w:val="o"/>
+      <w:lvlJc w:val="left"/>
+      <w:pPr>
+        <w:ind w:left="1069" w:hanging="360"/>
+      </w:pPr>
+      <w:rPr>
+        <w:rFonts w:ascii="Courier New" w:hAnsi="Courier New" w:cs="Courier New" w:hint="default"/>
+      </w:rPr>
+    </w:lvl>
     <w:lvl w:ilvl="1" w:tplc="40090003" w:tentative="1">
+      <w:start w:val="1"/>
+      <w:numFmt w:val="bullet"/>
+      <w:lvlText w:val="o"/>
+      <w:lvlJc w:val="left"/>
+      <w:pPr>
+        <w:ind w:left="1789" w:hanging="360"/>
+      </w:pPr>
+      <w:rPr>
+        <w:rFonts w:ascii="Courier New" w:hAnsi="Courier New" w:cs="Courier New" w:hint="default"/>
+      </w:rPr>
+    </w:lvl>
+    <w:lvl w:ilvl="2" w:tplc="40090005" w:tentative="1">
+      <w:start w:val="1"/>
+      <w:numFmt w:val="bullet"/>
+      <w:lvlText w:val=""/>
+      <w:lvlJc w:val="left"/>
+      <w:pPr>
+        <w:ind w:left="2509" w:hanging="360"/>
+      </w:pPr>
+      <w:rPr>
+        <w:rFonts w:ascii="Wingdings" w:hAnsi="Wingdings" w:hint="default"/>
+      </w:rPr>
+    </w:lvl>
+    <w:lvl w:ilvl="3" w:tplc="40090001" w:tentative="1">
+      <w:start w:val="1"/>
+      <w:numFmt w:val="bullet"/>
+      <w:lvlText w:val=""/>
+      <w:lvlJc w:val="left"/>
+      <w:pPr>
+        <w:ind w:left="3229" w:hanging="360"/>
+      </w:pPr>
+      <w:rPr>
+        <w:rFonts w:ascii="Symbol" w:hAnsi="Symbol" w:hint="default"/>
+      </w:rPr>
+    </w:lvl>
+    <w:lvl w:ilvl="4" w:tplc="40090003" w:tentative="1">
+      <w:start w:val="1"/>
+      <w:numFmt w:val="bullet"/>
+      <w:lvlText w:val="o"/>
+      <w:lvlJc w:val="left"/>
+      <w:pPr>
+        <w:ind w:left="3949" w:hanging="360"/>
+      </w:pPr>
+      <w:rPr>
+        <w:rFonts w:ascii="Courier New" w:hAnsi="Courier New" w:cs="Courier New" w:hint="default"/>
+      </w:rPr>
+    </w:lvl>
+    <w:lvl w:ilvl="5" w:tplc="40090005" w:tentative="1">
+      <w:start w:val="1"/>
+      <w:numFmt w:val="bullet"/>
+      <w:lvlText w:val=""/>
+      <w:lvlJc w:val="left"/>
+      <w:pPr>
+        <w:ind w:left="4669" w:hanging="360"/>
+      </w:pPr>
+      <w:rPr>
+        <w:rFonts w:ascii="Wingdings" w:hAnsi="Wingdings" w:hint="default"/>
+      </w:rPr>
+    </w:lvl>
+    <w:lvl w:ilvl="6" w:tplc="40090001" w:tentative="1">
+      <w:start w:val="1"/>
+      <w:numFmt w:val="bullet"/>
+      <w:lvlText w:val=""/>
+      <w:lvlJc w:val="left"/>
+      <w:pPr>
+        <w:ind w:left="5389" w:hanging="360"/>
+      </w:pPr>
+      <w:rPr>
+        <w:rFonts w:ascii="Symbol" w:hAnsi="Symbol" w:hint="default"/>
+      </w:rPr>
+    </w:lvl>
+    <w:lvl w:ilvl="7" w:tplc="40090003" w:tentative="1">
+      <w:start w:val="1"/>
+      <w:numFmt w:val="bullet"/>
+      <w:lvlText w:val="o"/>
+      <w:lvlJc w:val="left"/>
+      <w:pPr>
+        <w:ind w:left="6109" w:hanging="360"/>
+      </w:pPr>
+      <w:rPr>
+        <w:rFonts w:ascii="Courier New" w:hAnsi="Courier New" w:cs="Courier New" w:hint="default"/>
+      </w:rPr>
+    </w:lvl>
+    <w:lvl w:ilvl="8" w:tplc="40090005" w:tentative="1">
+      <w:start w:val="1"/>
+      <w:numFmt w:val="bullet"/>
+      <w:lvlText w:val=""/>
+      <w:lvlJc w:val="left"/>
+      <w:pPr>
+        <w:ind w:left="6829" w:hanging="360"/>
+      </w:pPr>
+      <w:rPr>
+        <w:rFonts w:ascii="Wingdings" w:hAnsi="Wingdings" w:hint="default"/>
+      </w:rPr>
+    </w:lvl>
+  </w:abstractNum>
+  <w:abstractNum w:abstractNumId="5" w15:restartNumberingAfterBreak="0">
+    <w:nsid w:val="56C6231C"/>
+    <w:multiLevelType w:val="hybridMultilevel"/>
+    <w:tmpl w:val="E0523ABC"/>
+    <w:lvl w:ilvl="0" w:tplc="40090001">
+      <w:start w:val="1"/>
+      <w:numFmt w:val="bullet"/>
+      <w:lvlText w:val=""/>
+      <w:lvlJc w:val="left"/>
+      <w:pPr>
+        <w:ind w:left="720" w:hanging="360"/>
+      </w:pPr>
+      <w:rPr>
+        <w:rFonts w:ascii="Symbol" w:hAnsi="Symbol" w:hint="default"/>
+      </w:rPr>
+    </w:lvl>
+    <w:lvl w:ilvl="1" w:tplc="40090003">
       <w:start w:val="1"/>
       <w:numFmt w:val="bullet"/>
       <w:lvlText w:val="o"/>
@@ -428,7 +1645,19 @@
     <w:abstractNumId w:val="0"/>
   </w:num>
   <w:num w:numId="2" w16cid:durableId="1679622371">
+    <w:abstractNumId w:val="3"/>
+  </w:num>
+  <w:num w:numId="3" w16cid:durableId="597104364">
     <w:abstractNumId w:val="1"/>
+  </w:num>
+  <w:num w:numId="4" w16cid:durableId="514342204">
+    <w:abstractNumId w:val="5"/>
+  </w:num>
+  <w:num w:numId="5" w16cid:durableId="1531528929">
+    <w:abstractNumId w:val="2"/>
+  </w:num>
+  <w:num w:numId="6" w16cid:durableId="1630623537">
+    <w:abstractNumId w:val="4"/>
   </w:num>
 </w:numbering>
 </file>

</xml_diff>

<commit_message>
Nlog in asp.net core and DevExtreme till row selection
</commit_message>
<xml_diff>
--- a/08 DevExtreme/docs/datagrid.docx
+++ b/08 DevExtreme/docs/datagrid.docx
@@ -1750,15 +1750,7 @@
           <w:sz w:val="18"/>
           <w:szCs w:val="18"/>
         </w:rPr>
-        <w:t xml:space="preserve">: </w:t>
-      </w:r>
-      <w:r>
-        <w:rPr>
-          <w:rFonts w:cstheme="minorHAnsi"/>
-          <w:sz w:val="18"/>
-          <w:szCs w:val="18"/>
-        </w:rPr>
-        <w:t>Contains properties that specify texts for editing-related UI elements.</w:t>
+        <w:t>: Contains properties that specify texts for editing-related UI elements.</w:t>
       </w:r>
     </w:p>
     <w:p>
@@ -2013,6 +2005,86 @@
         <w:t>: Users start with all values selected and remove values to filter.</w:t>
       </w:r>
     </w:p>
+    <w:p>
+      <w:pPr>
+        <w:pStyle w:val="ListParagraph"/>
+      </w:pPr>
+    </w:p>
+    <w:p>
+      <w:pPr>
+        <w:pStyle w:val="ListParagraph"/>
+        <w:numPr>
+          <w:ilvl w:val="0"/>
+          <w:numId w:val="4"/>
+        </w:numPr>
+      </w:pPr>
+      <w:r>
+        <w:t>Sorting</w:t>
+      </w:r>
+    </w:p>
+    <w:p>
+      <w:pPr>
+        <w:pStyle w:val="ListParagraph"/>
+      </w:pPr>
+      <w:r>
+        <w:t>Columns[]</w:t>
+      </w:r>
+      <w:r>
+        <w:t>:</w:t>
+      </w:r>
+    </w:p>
+    <w:p>
+      <w:pPr>
+        <w:pStyle w:val="ListParagraph"/>
+      </w:pPr>
+      <w:r>
+        <w:rPr>
+          <w:b/>
+          <w:bCs/>
+        </w:rPr>
+        <w:t>allowSorting</w:t>
+      </w:r>
+      <w:r>
+        <w:t xml:space="preserve"> (true) – determine does this column support sorting</w:t>
+      </w:r>
+    </w:p>
+    <w:p>
+      <w:pPr>
+        <w:pStyle w:val="ListParagraph"/>
+      </w:pPr>
+      <w:r>
+        <w:rPr>
+          <w:b/>
+          <w:bCs/>
+        </w:rPr>
+        <w:t>caculateSortValue</w:t>
+      </w:r>
+      <w:r>
+        <w:t xml:space="preserve"> (str, fn)</w:t>
+      </w:r>
+      <w:r>
+        <w:t xml:space="preserve"> - </w:t>
+      </w:r>
+      <w:r>
+        <w:t>The calculateSortValue property is used when you want the DataGrid to sort a column based on a value that is not directly displayed in the column. This is useful when the displayed value needs to be sorted differently from its appearance or when sorting should be based on derived or computed values.</w:t>
+      </w:r>
+      <w:r>
+        <w:t xml:space="preserve"> </w:t>
+      </w:r>
+      <w:r>
+        <w:t>Used to define custom sorting for individual rows within a column.</w:t>
+      </w:r>
+    </w:p>
+    <w:p>
+      <w:pPr>
+        <w:pStyle w:val="ListParagraph"/>
+      </w:pPr>
+    </w:p>
+    <w:p>
+      <w:pPr>
+        <w:pStyle w:val="ListParagraph"/>
+      </w:pPr>
+    </w:p>
     <w:sectPr>
       <w:pgSz w:w="11906" w:h="16838"/>
       <w:pgMar w:top="1440" w:right="1440" w:bottom="1440" w:left="1440" w:header="708" w:footer="708" w:gutter="0"/>
@@ -2880,7 +2952,7 @@
   <w:abstractNum w:abstractNumId="7" w15:restartNumberingAfterBreak="0">
     <w:nsid w:val="56C6231C"/>
     <w:multiLevelType w:val="hybridMultilevel"/>
-    <w:tmpl w:val="E0523ABC"/>
+    <w:tmpl w:val="C504C464"/>
     <w:lvl w:ilvl="0" w:tplc="40090001">
       <w:start w:val="1"/>
       <w:numFmt w:val="bullet"/>

</xml_diff>

<commit_message>
Nlog userid folder and DataGrid statepersistance and column customization
</commit_message>
<xml_diff>
--- a/08 DevExtreme/docs/datagrid.docx
+++ b/08 DevExtreme/docs/datagrid.docx
@@ -2084,6 +2084,421 @@
       <w:pPr>
         <w:pStyle w:val="ListParagraph"/>
       </w:pPr>
+    </w:p>
+    <w:p>
+      <w:pPr>
+        <w:pStyle w:val="ListParagraph"/>
+      </w:pPr>
+    </w:p>
+    <w:p>
+      <w:pPr>
+        <w:pStyle w:val="ListParagraph"/>
+      </w:pPr>
+    </w:p>
+    <w:p>
+      <w:pPr>
+        <w:pStyle w:val="ListParagraph"/>
+      </w:pPr>
+    </w:p>
+    <w:p>
+      <w:pPr>
+        <w:pStyle w:val="ListParagraph"/>
+      </w:pPr>
+    </w:p>
+    <w:p>
+      <w:pPr>
+        <w:pStyle w:val="ListParagraph"/>
+      </w:pPr>
+    </w:p>
+    <w:p>
+      <w:pPr>
+        <w:pStyle w:val="ListParagraph"/>
+      </w:pPr>
+    </w:p>
+    <w:p>
+      <w:pPr>
+        <w:pStyle w:val="ListParagraph"/>
+      </w:pPr>
+    </w:p>
+    <w:p>
+      <w:pPr>
+        <w:pStyle w:val="ListParagraph"/>
+      </w:pPr>
+    </w:p>
+    <w:p>
+      <w:pPr>
+        <w:pStyle w:val="ListParagraph"/>
+      </w:pPr>
+    </w:p>
+    <w:p>
+      <w:pPr>
+        <w:pStyle w:val="ListParagraph"/>
+      </w:pPr>
+      <w:r>
+        <w:lastRenderedPageBreak/>
+        <w:t>Column Customization</w:t>
+      </w:r>
+    </w:p>
+    <w:p>
+      <w:pPr>
+        <w:pStyle w:val="ListParagraph"/>
+      </w:pPr>
+      <w:r>
+        <w:t>Reordering</w:t>
+      </w:r>
+    </w:p>
+    <w:p>
+      <w:pPr>
+        <w:pStyle w:val="ListParagraph"/>
+      </w:pPr>
+      <w:r>
+        <w:t>xFindValuePathsInObj(gridWidget, 3);</w:t>
+      </w:r>
+      <w:r>
+        <w:t xml:space="preserve"> to find the path of number 3 in gridWidget</w:t>
+      </w:r>
+    </w:p>
+    <w:p>
+      <w:pPr>
+        <w:pStyle w:val="ListParagraph"/>
+      </w:pPr>
+      <w:r>
+        <w:t xml:space="preserve">Before reordering </w:t>
+      </w:r>
+      <w:r>
+        <w:t>–</w:t>
+      </w:r>
+      <w:r>
+        <w:t xml:space="preserve"> </w:t>
+      </w:r>
+    </w:p>
+    <w:p>
+      <w:pPr>
+        <w:pStyle w:val="ListParagraph"/>
+      </w:pPr>
+      <w:r>
+        <w:rPr>
+          <w:noProof/>
+        </w:rPr>
+        <w:drawing>
+          <wp:inline distT="0" distB="0" distL="0" distR="0" wp14:anchorId="29BBDACD" wp14:editId="330D8A37">
+            <wp:extent cx="5731510" cy="1524000"/>
+            <wp:effectExtent l="0" t="0" r="2540" b="0"/>
+            <wp:docPr id="1454364288" name="Picture 1"/>
+            <wp:cNvGraphicFramePr>
+              <a:graphicFrameLocks xmlns:a="http://schemas.openxmlformats.org/drawingml/2006/main" noChangeAspect="1"/>
+            </wp:cNvGraphicFramePr>
+            <a:graphic xmlns:a="http://schemas.openxmlformats.org/drawingml/2006/main">
+              <a:graphicData uri="http://schemas.openxmlformats.org/drawingml/2006/picture">
+                <pic:pic xmlns:pic="http://schemas.openxmlformats.org/drawingml/2006/picture">
+                  <pic:nvPicPr>
+                    <pic:cNvPr id="1454364288" name=""/>
+                    <pic:cNvPicPr/>
+                  </pic:nvPicPr>
+                  <pic:blipFill>
+                    <a:blip r:embed="rId10"/>
+                    <a:stretch>
+                      <a:fillRect/>
+                    </a:stretch>
+                  </pic:blipFill>
+                  <pic:spPr>
+                    <a:xfrm>
+                      <a:off x="0" y="0"/>
+                      <a:ext cx="5731510" cy="1524000"/>
+                    </a:xfrm>
+                    <a:prstGeom prst="rect">
+                      <a:avLst/>
+                    </a:prstGeom>
+                  </pic:spPr>
+                </pic:pic>
+              </a:graphicData>
+            </a:graphic>
+          </wp:inline>
+        </w:drawing>
+      </w:r>
+    </w:p>
+    <w:p>
+      <w:pPr>
+        <w:pStyle w:val="ListParagraph"/>
+      </w:pPr>
+      <w:r>
+        <w:t xml:space="preserve">After reordering </w:t>
+      </w:r>
+    </w:p>
+    <w:p>
+      <w:pPr>
+        <w:pStyle w:val="ListParagraph"/>
+      </w:pPr>
+      <w:r>
+        <w:rPr>
+          <w:noProof/>
+        </w:rPr>
+        <w:drawing>
+          <wp:inline distT="0" distB="0" distL="0" distR="0" wp14:anchorId="76816FCE" wp14:editId="0E1595FE">
+            <wp:extent cx="5731510" cy="1725930"/>
+            <wp:effectExtent l="0" t="0" r="2540" b="7620"/>
+            <wp:docPr id="1727217654" name="Picture 1"/>
+            <wp:cNvGraphicFramePr>
+              <a:graphicFrameLocks xmlns:a="http://schemas.openxmlformats.org/drawingml/2006/main" noChangeAspect="1"/>
+            </wp:cNvGraphicFramePr>
+            <a:graphic xmlns:a="http://schemas.openxmlformats.org/drawingml/2006/main">
+              <a:graphicData uri="http://schemas.openxmlformats.org/drawingml/2006/picture">
+                <pic:pic xmlns:pic="http://schemas.openxmlformats.org/drawingml/2006/picture">
+                  <pic:nvPicPr>
+                    <pic:cNvPr id="1727217654" name=""/>
+                    <pic:cNvPicPr/>
+                  </pic:nvPicPr>
+                  <pic:blipFill>
+                    <a:blip r:embed="rId11"/>
+                    <a:stretch>
+                      <a:fillRect/>
+                    </a:stretch>
+                  </pic:blipFill>
+                  <pic:spPr>
+                    <a:xfrm>
+                      <a:off x="0" y="0"/>
+                      <a:ext cx="5731510" cy="1725930"/>
+                    </a:xfrm>
+                    <a:prstGeom prst="rect">
+                      <a:avLst/>
+                    </a:prstGeom>
+                  </pic:spPr>
+                </pic:pic>
+              </a:graphicData>
+            </a:graphic>
+          </wp:inline>
+        </w:drawing>
+      </w:r>
+    </w:p>
+    <w:p>
+      <w:r>
+        <w:t>Grid header</w:t>
+      </w:r>
+    </w:p>
+    <w:p>
+      <w:r>
+        <w:t>xShuffleArrayBetweenIndices(</w:t>
+      </w:r>
+      <w:r>
+        <w:rPr>
+          <w:highlight w:val="yellow"/>
+        </w:rPr>
+        <w:t>gridWidget._$element[0].jQuery11.events.dxpointerdown[0].data._columnsSeparatorView._tablePositionController._columnHeadersView._columnsController._visibleColumns[0]</w:t>
+      </w:r>
+      <w:r>
+        <w:t>)</w:t>
+      </w:r>
+    </w:p>
+    <w:p>
+      <w:r>
+        <w:t>gridWidget.repaint()</w:t>
+      </w:r>
+    </w:p>
+    <w:p/>
+    <w:p>
+      <w:r>
+        <w:t>grid body</w:t>
+      </w:r>
+    </w:p>
+    <w:p>
+      <w:r>
+        <w:t>xShuffleArrayBetweenIndices(</w:t>
+      </w:r>
+      <w:r>
+        <w:rPr>
+          <w:highlight w:val="yellow"/>
+        </w:rPr>
+        <w:t>gridWidget._$element[0].jQuery11.events.dxpointerdown[0].data._columnsSeparatorView._tablePositionController._columnHeadersView._columnsController._visibleColumns[1]</w:t>
+      </w:r>
+      <w:r>
+        <w:t>)</w:t>
+      </w:r>
+    </w:p>
+    <w:p>
+      <w:r>
+        <w:t>gridWidget.repaint()</w:t>
+      </w:r>
+    </w:p>
+    <w:p/>
+    <w:p>
+      <w:r>
+        <w:rPr>
+          <w:b/>
+          <w:bCs/>
+        </w:rPr>
+        <w:t>cacluateDisplayValue</w:t>
+      </w:r>
+      <w:r>
+        <w:t xml:space="preserve"> – ki bhai yhe display value display krna</w:t>
+      </w:r>
+    </w:p>
+    <w:p>
+      <w:r>
+        <w:t>specifying displayExpr: "name" in the lookup configuration already handles the basic mapping of customerId to the customer name. However, calculateDisplayValue can be particularly useful in more complex scenarios where additional logic is required, or where the display value is derived from multiple fields or requires a specific format.</w:t>
+      </w:r>
+    </w:p>
+    <w:p/>
+    <w:p>
+      <w:r>
+        <w:lastRenderedPageBreak/>
+        <w:t>Why Use calculateDisplayValue When displayExpr Is Already Provided?</w:t>
+      </w:r>
+    </w:p>
+    <w:p>
+      <w:r>
+        <w:t>Complex Display Logic: calculateDisplayValue allows you to define custom logic to format or transform the display value beyond simple field mapping.</w:t>
+      </w:r>
+    </w:p>
+    <w:p>
+      <w:r>
+        <w:t>Derived Values: It can be used to derive display values that depend on multiple fields or need additional processing.</w:t>
+      </w:r>
+    </w:p>
+    <w:p>
+      <w:r>
+        <w:t>Fallback Values: It can provide fallback or default values if the lookup value is not found.</w:t>
+      </w:r>
+    </w:p>
+    <w:p>
+      <w:r>
+        <w:t>Conditional Formatting: You can apply conditional logic to display different values based on the row data.</w:t>
+      </w:r>
+    </w:p>
+    <w:p/>
+    <w:p/>
+    <w:p>
+      <w:r>
+        <w:rPr>
+          <w:b/>
+          <w:bCs/>
+        </w:rPr>
+        <w:t>calculateFilterExpression</w:t>
+      </w:r>
+      <w:r>
+        <w:rPr>
+          <w:b/>
+          <w:bCs/>
+        </w:rPr>
+        <w:t xml:space="preserve"> </w:t>
+      </w:r>
+      <w:r>
+        <w:t>– ki bhai iss filter exp ke basis pe filter krna</w:t>
+      </w:r>
+    </w:p>
+    <w:p>
+      <w:r>
+        <w:t>The calculateFilterExpression function in DevExtreme's DataGrid allows you to specify custom rules for filtering data in a column. It provides flexibility in defining how the filter should be applied based on the user input and the selected filter operation. Here's a breakdown of its parameters and how it works:</w:t>
+      </w:r>
+    </w:p>
+    <w:p>
+      <w:r>
+        <w:t>Function Parameters:</w:t>
+      </w:r>
+    </w:p>
+    <w:p>
+      <w:r>
+        <w:t>filterValue: The user input value used for filtering. For operations like "between", "anyof", and "noneof", it may contain an array of values.</w:t>
+      </w:r>
+    </w:p>
+    <w:p>
+      <w:r>
+        <w:t>selectedFilterOperation: The selected filter operation, such as "=", "&lt;&gt;", "&gt;", "&gt;=", "&lt;", "&lt;=", "startswith", "endswith", "contains", or "notcontains".</w:t>
+      </w:r>
+    </w:p>
+    <w:p>
+      <w:r>
+        <w:t>target: The UI element used for filtering data, such as "filterRow", "headerFilter", "filterBuilder", or "search".</w:t>
+      </w:r>
+    </w:p>
+    <w:p/>
+    <w:p>
+      <w:r>
+        <w:t>Return Value:</w:t>
+      </w:r>
+    </w:p>
+    <w:p>
+      <w:r>
+        <w:t>The function should return a filter expression that defines how the data should be filtered. The format of the filter expression depends on the selected filter operation:</w:t>
+      </w:r>
+    </w:p>
+    <w:p>
+      <w:r>
+        <w:t>For most operations, the filter expression has the format [selector, comparisonOperator, filterValue], where:</w:t>
+      </w:r>
+    </w:p>
+    <w:p>
+      <w:r>
+        <w:t>selector: Represents the data field or function that returns column values. You can use this.calculateCellValue if your column contains calculated values.</w:t>
+      </w:r>
+    </w:p>
+    <w:p>
+      <w:r>
+        <w:t>comparisonOperator: One of the comparison operators listed above.</w:t>
+      </w:r>
+    </w:p>
+    <w:p>
+      <w:r>
+        <w:t>filterValue: The user input value to compare against.</w:t>
+      </w:r>
+    </w:p>
+    <w:p>
+      <w:r>
+        <w:t>For the "between" operation, the filter expression has the format [ [selector, "&gt;=", startValue], "and", [selector, "&lt;=", endValue] ], where startValue and endValue define the range.</w:t>
+      </w:r>
+    </w:p>
+    <w:p/>
+    <w:p>
+      <w:r>
+        <w:rPr>
+          <w:b/>
+          <w:bCs/>
+        </w:rPr>
+        <w:t>calculateGroupValue</w:t>
+      </w:r>
+      <w:r>
+        <w:rPr>
+          <w:b/>
+          <w:bCs/>
+        </w:rPr>
+        <w:t xml:space="preserve"> – </w:t>
+      </w:r>
+      <w:r>
+        <w:t>ki bhai iske basis pe group krna</w:t>
+      </w:r>
+    </w:p>
+    <w:p>
+      <w:r>
+        <w:lastRenderedPageBreak/>
+        <w:t>The calculateGroupValue property in DevExtreme's DataGrid allows you to define custom logic for grouping grid records. It can be set to either a string or a function.</w:t>
+      </w:r>
+    </w:p>
+    <w:p/>
+    <w:p>
+      <w:r>
+        <w:rPr>
+          <w:b/>
+          <w:bCs/>
+        </w:rPr>
+        <w:t>calculateSortValue</w:t>
+      </w:r>
+      <w:r>
+        <w:rPr>
+          <w:b/>
+          <w:bCs/>
+        </w:rPr>
+        <w:t xml:space="preserve"> – </w:t>
+      </w:r>
+      <w:r>
+        <w:t>ki bhai iss value pr sorting krn</w:t>
+      </w:r>
+      <w:r>
+        <w:t>a</w:t>
+      </w:r>
+    </w:p>
+    <w:p>
+      <w:r>
+        <w:t>The calculateSortValue property in DevExtreme's DataGrid allows you to specify custom logic for calculating values used to sort a column. This can be useful when you need to sort data based on a value that is not directly present in the data source, or when you need to apply custom sorting logic. Here's a real-life example to illustrate this:</w:t>
+      </w:r>
     </w:p>
     <w:sectPr>
       <w:pgSz w:w="11906" w:h="16838"/>

</xml_diff>

<commit_message>
Summaries in data grid
</commit_message>
<xml_diff>
--- a/08 DevExtreme/docs/datagrid.docx
+++ b/08 DevExtreme/docs/datagrid.docx
@@ -603,8 +603,13 @@
           <w:numId w:val="4"/>
         </w:numPr>
       </w:pPr>
-      <w:r>
-        <w:t>columns[]</w:t>
+      <w:proofErr w:type="gramStart"/>
+      <w:r>
+        <w:t>columns[</w:t>
+      </w:r>
+      <w:proofErr w:type="gramEnd"/>
+      <w:r>
+        <w:t>]</w:t>
       </w:r>
     </w:p>
     <w:p>
@@ -737,7 +742,23 @@
           <w:sz w:val="18"/>
           <w:szCs w:val="18"/>
         </w:rPr>
-        <w:t xml:space="preserve"> (undefined, “left”, ”right”, “center”)</w:t>
+        <w:t xml:space="preserve"> (undefined, “left”</w:t>
+      </w:r>
+      <w:proofErr w:type="gramStart"/>
+      <w:r>
+        <w:rPr>
+          <w:sz w:val="18"/>
+          <w:szCs w:val="18"/>
+        </w:rPr>
+        <w:t>, ”right</w:t>
+      </w:r>
+      <w:proofErr w:type="gramEnd"/>
+      <w:r>
+        <w:rPr>
+          <w:sz w:val="18"/>
+          <w:szCs w:val="18"/>
+        </w:rPr>
+        <w:t>”, “center”)</w:t>
       </w:r>
     </w:p>
     <w:p>
@@ -765,8 +786,17 @@
           <w:sz w:val="18"/>
           <w:szCs w:val="18"/>
         </w:rPr>
-        <w:t xml:space="preserve"> (default inherits from editing.allowEditing</w:t>
-      </w:r>
+        <w:t xml:space="preserve"> (default inherits from </w:t>
+      </w:r>
+      <w:proofErr w:type="gramStart"/>
+      <w:r>
+        <w:rPr>
+          <w:sz w:val="18"/>
+          <w:szCs w:val="18"/>
+        </w:rPr>
+        <w:t>editing.allowEditing</w:t>
+      </w:r>
+      <w:proofErr w:type="gramEnd"/>
       <w:r>
         <w:rPr>
           <w:sz w:val="18"/>
@@ -971,6 +1001,7 @@
           <w:szCs w:val="18"/>
         </w:rPr>
       </w:pPr>
+      <w:proofErr w:type="gramStart"/>
       <w:r>
         <w:rPr>
           <w:b/>
@@ -978,7 +1009,17 @@
           <w:sz w:val="18"/>
           <w:szCs w:val="18"/>
         </w:rPr>
-        <w:t>editing{}</w:t>
+        <w:t>editing{</w:t>
+      </w:r>
+      <w:proofErr w:type="gramEnd"/>
+      <w:r>
+        <w:rPr>
+          <w:b/>
+          <w:bCs/>
+          <w:sz w:val="18"/>
+          <w:szCs w:val="18"/>
+        </w:rPr>
+        <w:t>}</w:t>
       </w:r>
       <w:r>
         <w:rPr>
@@ -999,7 +1040,23 @@
           <w:sz w:val="18"/>
           <w:szCs w:val="18"/>
         </w:rPr>
-        <w:t xml:space="preserve"> (allow adding,updating, deleting)</w:t>
+        <w:t xml:space="preserve"> (allow </w:t>
+      </w:r>
+      <w:proofErr w:type="gramStart"/>
+      <w:r>
+        <w:rPr>
+          <w:sz w:val="18"/>
+          <w:szCs w:val="18"/>
+        </w:rPr>
+        <w:t>adding,updating</w:t>
+      </w:r>
+      <w:proofErr w:type="gramEnd"/>
+      <w:r>
+        <w:rPr>
+          <w:sz w:val="18"/>
+          <w:szCs w:val="18"/>
+        </w:rPr>
+        <w:t>, deleting)</w:t>
       </w:r>
     </w:p>
     <w:p>
@@ -1841,7 +1898,15 @@
         <w:t xml:space="preserve">in one or more column, </w:t>
       </w:r>
       <w:r>
-        <w:t>=&gt; making it more easier to analyze and understand data.</w:t>
+        <w:t xml:space="preserve">=&gt; making it </w:t>
+      </w:r>
+      <w:proofErr w:type="gramStart"/>
+      <w:r>
+        <w:t>more easier</w:t>
+      </w:r>
+      <w:proofErr w:type="gramEnd"/>
+      <w:r>
+        <w:t xml:space="preserve"> to analyze and understand data.</w:t>
       </w:r>
     </w:p>
     <w:p>
@@ -1863,8 +1928,13 @@
       <w:r>
         <w:t xml:space="preserve">The </w:t>
       </w:r>
-      <w:r>
-        <w:t>columns[].</w:t>
+      <w:proofErr w:type="gramStart"/>
+      <w:r>
+        <w:t>columns[</w:t>
+      </w:r>
+      <w:proofErr w:type="gramEnd"/>
+      <w:r>
+        <w:t>].</w:t>
       </w:r>
       <w:r>
         <w:t>filterType property in DevExtreme's DataGrid controls how the header filter behaves when a user interacts with it. It determines whether a user changes the current filter by including (selecting) or excluding (clearing the selection of) values in the filter.</w:t>
@@ -2026,8 +2096,13 @@
       <w:pPr>
         <w:pStyle w:val="ListParagraph"/>
       </w:pPr>
-      <w:r>
-        <w:t>Columns[]</w:t>
+      <w:proofErr w:type="gramStart"/>
+      <w:r>
+        <w:t>Columns[</w:t>
+      </w:r>
+      <w:proofErr w:type="gramEnd"/>
+      <w:r>
+        <w:t>]</w:t>
       </w:r>
       <w:r>
         <w:t>:</w:t>
@@ -2151,8 +2226,13 @@
       <w:pPr>
         <w:pStyle w:val="ListParagraph"/>
       </w:pPr>
-      <w:r>
-        <w:t>xFindValuePathsInObj(gridWidget, 3);</w:t>
+      <w:proofErr w:type="gramStart"/>
+      <w:r>
+        <w:t>xFindValuePathsInObj(</w:t>
+      </w:r>
+      <w:proofErr w:type="gramEnd"/>
+      <w:r>
+        <w:t>gridWidget, 3);</w:t>
       </w:r>
       <w:r>
         <w:t xml:space="preserve"> to find the path of number 3 in gridWidget</w:t>
@@ -2279,11 +2359,19 @@
       <w:r>
         <w:t>xShuffleArrayBetweenIndices(</w:t>
       </w:r>
+      <w:proofErr w:type="gramStart"/>
       <w:r>
         <w:rPr>
           <w:highlight w:val="yellow"/>
         </w:rPr>
-        <w:t>gridWidget._$element[0].jQuery11.events.dxpointerdown[0].data._columnsSeparatorView._tablePositionController._columnHeadersView._columnsController._visibleColumns[0]</w:t>
+        <w:t>gridWidget._</w:t>
+      </w:r>
+      <w:proofErr w:type="gramEnd"/>
+      <w:r>
+        <w:rPr>
+          <w:highlight w:val="yellow"/>
+        </w:rPr>
+        <w:t>$element[0].jQuery11.events.dxpointerdown[0].data._columnsSeparatorView._tablePositionController._columnHeadersView._columnsController._visibleColumns[0]</w:t>
       </w:r>
       <w:r>
         <w:t>)</w:t>
@@ -2304,11 +2392,19 @@
       <w:r>
         <w:t>xShuffleArrayBetweenIndices(</w:t>
       </w:r>
+      <w:proofErr w:type="gramStart"/>
       <w:r>
         <w:rPr>
           <w:highlight w:val="yellow"/>
         </w:rPr>
-        <w:t>gridWidget._$element[0].jQuery11.events.dxpointerdown[0].data._columnsSeparatorView._tablePositionController._columnHeadersView._columnsController._visibleColumns[1]</w:t>
+        <w:t>gridWidget._</w:t>
+      </w:r>
+      <w:proofErr w:type="gramEnd"/>
+      <w:r>
+        <w:rPr>
+          <w:highlight w:val="yellow"/>
+        </w:rPr>
+        <w:t>$element[0].jQuery11.events.dxpointerdown[0].data._columnsSeparatorView._tablePositionController._columnHeadersView._columnsController._visibleColumns[1]</w:t>
       </w:r>
       <w:r>
         <w:t>)</w:t>
@@ -2334,7 +2430,15 @@
     </w:p>
     <w:p>
       <w:r>
-        <w:t>specifying displayExpr: "name" in the lookup configuration already handles the basic mapping of customerId to the customer name. However, calculateDisplayValue can be particularly useful in more complex scenarios where additional logic is required, or where the display value is derived from multiple fields or requires a specific format.</w:t>
+        <w:t xml:space="preserve">specifying displayExpr: "name" in the lookup configuration already handles the basic mapping of customerId to the </w:t>
+      </w:r>
+      <w:proofErr w:type="gramStart"/>
+      <w:r>
+        <w:t>customer</w:t>
+      </w:r>
+      <w:proofErr w:type="gramEnd"/>
+      <w:r>
+        <w:t xml:space="preserve"> name. However, calculateDisplayValue can be particularly useful in more complex scenarios where additional logic is required, or where the display value is derived from multiple fields or requires a specific format.</w:t>
       </w:r>
     </w:p>
     <w:p/>
@@ -2428,7 +2532,15 @@
     </w:p>
     <w:p>
       <w:r>
-        <w:t>selector: Represents the data field or function that returns column values. You can use this.calculateCellValue if your column contains calculated values.</w:t>
+        <w:t xml:space="preserve">selector: Represents the data field or function that returns column values. You can use </w:t>
+      </w:r>
+      <w:proofErr w:type="gramStart"/>
+      <w:r>
+        <w:t>this.calculateCellValue</w:t>
+      </w:r>
+      <w:proofErr w:type="gramEnd"/>
+      <w:r>
+        <w:t xml:space="preserve"> if your column contains calculated values.</w:t>
       </w:r>
     </w:p>
     <w:p>
@@ -2443,7 +2555,15 @@
     </w:p>
     <w:p>
       <w:r>
-        <w:t>For the "between" operation, the filter expression has the format [ [selector, "&gt;=", startValue], "and", [selector, "&lt;=", endValue] ], where startValue and endValue define the range.</w:t>
+        <w:t>For the "between" operation, the filter expression has the format [ [selector, "&gt;=", startValue], "and", [selector, "&lt;=", endValue</w:t>
+      </w:r>
+      <w:proofErr w:type="gramStart"/>
+      <w:r>
+        <w:t>] ]</w:t>
+      </w:r>
+      <w:proofErr w:type="gramEnd"/>
+      <w:r>
+        <w:t>, where startValue and endValue define the range.</w:t>
       </w:r>
     </w:p>
     <w:p/>
@@ -2498,6 +2618,189 @@
     <w:p>
       <w:r>
         <w:t>The calculateSortValue property in DevExtreme's DataGrid allows you to specify custom logic for calculating values used to sort a column. This can be useful when you need to sort data based on a value that is not directly present in the data source, or when you need to apply custom sorting logic. Here's a real-life example to illustrate this:</w:t>
+      </w:r>
+    </w:p>
+    <w:p/>
+    <w:p>
+      <w:pPr>
+        <w:pStyle w:val="Heading2"/>
+      </w:pPr>
+      <w:r>
+        <w:t>Summaries</w:t>
+      </w:r>
+      <w:r>
+        <w:t xml:space="preserve"> in DataGrid</w:t>
+      </w:r>
+    </w:p>
+    <w:p>
+      <w:r>
+        <w:t xml:space="preserve">In devextreme datagrid u can display summaries to show aggregated data for </w:t>
+      </w:r>
+      <w:r>
+        <w:rPr>
+          <w:b/>
+          <w:bCs/>
+        </w:rPr>
+        <w:t>groups</w:t>
+      </w:r>
+      <w:r>
+        <w:t xml:space="preserve"> or entire </w:t>
+      </w:r>
+      <w:r>
+        <w:rPr>
+          <w:b/>
+          <w:bCs/>
+        </w:rPr>
+        <w:t>grid</w:t>
+      </w:r>
+      <w:r>
+        <w:t>.</w:t>
+      </w:r>
+    </w:p>
+    <w:p>
+      <w:pPr>
+        <w:pStyle w:val="Heading3"/>
+      </w:pPr>
+      <w:r>
+        <w:t>Grid Summaries</w:t>
+      </w:r>
+    </w:p>
+    <w:p>
+      <w:r>
+        <w:t>Grid summaries show aggregated values for the entire grid, such as total, avg, min, max value of a col.</w:t>
+      </w:r>
+    </w:p>
+    <w:p>
+      <w:r>
+        <w:rPr>
+          <w:noProof/>
+        </w:rPr>
+        <w:drawing>
+          <wp:anchor distT="0" distB="0" distL="114300" distR="114300" simplePos="0" relativeHeight="251658240" behindDoc="0" locked="0" layoutInCell="1" allowOverlap="1" wp14:anchorId="672CD8F2" wp14:editId="04C2FCD9">
+            <wp:simplePos x="914400" y="4248150"/>
+            <wp:positionH relativeFrom="column">
+              <wp:align>left</wp:align>
+            </wp:positionH>
+            <wp:positionV relativeFrom="paragraph">
+              <wp:align>top</wp:align>
+            </wp:positionV>
+            <wp:extent cx="1762125" cy="3001881"/>
+            <wp:effectExtent l="0" t="0" r="0" b="8255"/>
+            <wp:wrapSquare wrapText="bothSides"/>
+            <wp:docPr id="164441247" name="Picture 1"/>
+            <wp:cNvGraphicFramePr>
+              <a:graphicFrameLocks xmlns:a="http://schemas.openxmlformats.org/drawingml/2006/main" noChangeAspect="1"/>
+            </wp:cNvGraphicFramePr>
+            <a:graphic xmlns:a="http://schemas.openxmlformats.org/drawingml/2006/main">
+              <a:graphicData uri="http://schemas.openxmlformats.org/drawingml/2006/picture">
+                <pic:pic xmlns:pic="http://schemas.openxmlformats.org/drawingml/2006/picture">
+                  <pic:nvPicPr>
+                    <pic:cNvPr id="164441247" name=""/>
+                    <pic:cNvPicPr/>
+                  </pic:nvPicPr>
+                  <pic:blipFill>
+                    <a:blip r:embed="rId12">
+                      <a:extLst>
+                        <a:ext uri="{28A0092B-C50C-407E-A947-70E740481C1C}">
+                          <a14:useLocalDpi xmlns:a14="http://schemas.microsoft.com/office/drawing/2010/main" val="0"/>
+                        </a:ext>
+                      </a:extLst>
+                    </a:blip>
+                    <a:stretch>
+                      <a:fillRect/>
+                    </a:stretch>
+                  </pic:blipFill>
+                  <pic:spPr>
+                    <a:xfrm>
+                      <a:off x="0" y="0"/>
+                      <a:ext cx="1762125" cy="3001881"/>
+                    </a:xfrm>
+                    <a:prstGeom prst="rect">
+                      <a:avLst/>
+                    </a:prstGeom>
+                  </pic:spPr>
+                </pic:pic>
+              </a:graphicData>
+            </a:graphic>
+          </wp:anchor>
+        </w:drawing>
+      </w:r>
+      <w:r>
+        <w:tab/>
+      </w:r>
+      <w:r>
+        <w:rPr>
+          <w:noProof/>
+        </w:rPr>
+        <w:drawing>
+          <wp:inline distT="0" distB="0" distL="0" distR="0" wp14:anchorId="627B6F12" wp14:editId="3460ED51">
+            <wp:extent cx="2045791" cy="2790825"/>
+            <wp:effectExtent l="0" t="0" r="0" b="0"/>
+            <wp:docPr id="1011651268" name="Picture 1"/>
+            <wp:cNvGraphicFramePr>
+              <a:graphicFrameLocks xmlns:a="http://schemas.openxmlformats.org/drawingml/2006/main" noChangeAspect="1"/>
+            </wp:cNvGraphicFramePr>
+            <a:graphic xmlns:a="http://schemas.openxmlformats.org/drawingml/2006/main">
+              <a:graphicData uri="http://schemas.openxmlformats.org/drawingml/2006/picture">
+                <pic:pic xmlns:pic="http://schemas.openxmlformats.org/drawingml/2006/picture">
+                  <pic:nvPicPr>
+                    <pic:cNvPr id="1011651268" name=""/>
+                    <pic:cNvPicPr/>
+                  </pic:nvPicPr>
+                  <pic:blipFill>
+                    <a:blip r:embed="rId13"/>
+                    <a:stretch>
+                      <a:fillRect/>
+                    </a:stretch>
+                  </pic:blipFill>
+                  <pic:spPr>
+                    <a:xfrm>
+                      <a:off x="0" y="0"/>
+                      <a:ext cx="2050050" cy="2796635"/>
+                    </a:xfrm>
+                    <a:prstGeom prst="rect">
+                      <a:avLst/>
+                    </a:prstGeom>
+                  </pic:spPr>
+                </pic:pic>
+              </a:graphicData>
+            </a:graphic>
+          </wp:inline>
+        </w:drawing>
+      </w:r>
+      <w:r>
+        <w:br w:type="textWrapping" w:clear="all"/>
+      </w:r>
+    </w:p>
+    <w:p>
+      <w:pPr>
+        <w:pStyle w:val="Heading3"/>
+      </w:pPr>
+      <w:r>
+        <w:t>Group Summaries</w:t>
+      </w:r>
+    </w:p>
+    <w:p>
+      <w:r>
+        <w:t>Group Summaries display aggregate values for each group in the grid. This allows you to show summaries like totals or averages for each group.</w:t>
+      </w:r>
+    </w:p>
+    <w:p>
+      <w:pPr>
+        <w:ind w:left="2977"/>
+      </w:pPr>
+    </w:p>
+    <w:p>
+      <w:pPr>
+        <w:pStyle w:val="Heading3"/>
+      </w:pPr>
+      <w:r>
+        <w:t>Custom Summaries</w:t>
+      </w:r>
+    </w:p>
+    <w:p>
+      <w:r>
+        <w:t>Custom Summaries allow you to calculate and display custom aggregate values based on your specific requirements.</w:t>
       </w:r>
     </w:p>
     <w:sectPr>
@@ -4069,6 +4372,28 @@
       <w:szCs w:val="24"/>
     </w:rPr>
   </w:style>
+  <w:style w:type="paragraph" w:styleId="Heading4">
+    <w:name w:val="heading 4"/>
+    <w:basedOn w:val="Normal"/>
+    <w:next w:val="Normal"/>
+    <w:link w:val="Heading4Char"/>
+    <w:uiPriority w:val="9"/>
+    <w:unhideWhenUsed/>
+    <w:qFormat/>
+    <w:rsid w:val="001F73F7"/>
+    <w:pPr>
+      <w:keepNext/>
+      <w:keepLines/>
+      <w:spacing w:before="40" w:after="0"/>
+      <w:outlineLvl w:val="3"/>
+    </w:pPr>
+    <w:rPr>
+      <w:rFonts w:asciiTheme="majorHAnsi" w:eastAsiaTheme="majorEastAsia" w:hAnsiTheme="majorHAnsi" w:cstheme="majorBidi"/>
+      <w:i/>
+      <w:iCs/>
+      <w:color w:val="2F5496" w:themeColor="accent1" w:themeShade="BF"/>
+    </w:rPr>
+  </w:style>
   <w:style w:type="character" w:default="1" w:styleId="DefaultParagraphFont">
     <w:name w:val="Default Paragraph Font"/>
     <w:uiPriority w:val="1"/>
@@ -4219,6 +4544,19 @@
     <w:link w:val="Footer"/>
     <w:uiPriority w:val="99"/>
     <w:rsid w:val="00075844"/>
+  </w:style>
+  <w:style w:type="character" w:customStyle="1" w:styleId="Heading4Char">
+    <w:name w:val="Heading 4 Char"/>
+    <w:basedOn w:val="DefaultParagraphFont"/>
+    <w:link w:val="Heading4"/>
+    <w:uiPriority w:val="9"/>
+    <w:rsid w:val="001F73F7"/>
+    <w:rPr>
+      <w:rFonts w:asciiTheme="majorHAnsi" w:eastAsiaTheme="majorEastAsia" w:hAnsiTheme="majorHAnsi" w:cstheme="majorBidi"/>
+      <w:i/>
+      <w:iCs/>
+      <w:color w:val="2F5496" w:themeColor="accent1" w:themeShade="BF"/>
+    </w:rPr>
   </w:style>
 </w:styles>
 </file>

</xml_diff>

<commit_message>
Data Grid adaptibility and DataGrid demo server and client
</commit_message>
<xml_diff>
--- a/08 DevExtreme/docs/datagrid.docx
+++ b/08 DevExtreme/docs/datagrid.docx
@@ -603,13 +603,8 @@
           <w:numId w:val="4"/>
         </w:numPr>
       </w:pPr>
-      <w:proofErr w:type="gramStart"/>
-      <w:r>
-        <w:t>columns[</w:t>
-      </w:r>
-      <w:proofErr w:type="gramEnd"/>
-      <w:r>
-        <w:t>]</w:t>
+      <w:r>
+        <w:t>columns[]</w:t>
       </w:r>
     </w:p>
     <w:p>
@@ -742,23 +737,7 @@
           <w:sz w:val="18"/>
           <w:szCs w:val="18"/>
         </w:rPr>
-        <w:t xml:space="preserve"> (undefined, “left”</w:t>
-      </w:r>
-      <w:proofErr w:type="gramStart"/>
-      <w:r>
-        <w:rPr>
-          <w:sz w:val="18"/>
-          <w:szCs w:val="18"/>
-        </w:rPr>
-        <w:t>, ”right</w:t>
-      </w:r>
-      <w:proofErr w:type="gramEnd"/>
-      <w:r>
-        <w:rPr>
-          <w:sz w:val="18"/>
-          <w:szCs w:val="18"/>
-        </w:rPr>
-        <w:t>”, “center”)</w:t>
+        <w:t xml:space="preserve"> (undefined, “left”, ”right”, “center”)</w:t>
       </w:r>
     </w:p>
     <w:p>
@@ -786,17 +765,8 @@
           <w:sz w:val="18"/>
           <w:szCs w:val="18"/>
         </w:rPr>
-        <w:t xml:space="preserve"> (default inherits from </w:t>
-      </w:r>
-      <w:proofErr w:type="gramStart"/>
-      <w:r>
-        <w:rPr>
-          <w:sz w:val="18"/>
-          <w:szCs w:val="18"/>
-        </w:rPr>
-        <w:t>editing.allowEditing</w:t>
-      </w:r>
-      <w:proofErr w:type="gramEnd"/>
+        <w:t xml:space="preserve"> (default inherits from editing.allowEditing</w:t>
+      </w:r>
       <w:r>
         <w:rPr>
           <w:sz w:val="18"/>
@@ -1001,7 +971,6 @@
           <w:szCs w:val="18"/>
         </w:rPr>
       </w:pPr>
-      <w:proofErr w:type="gramStart"/>
       <w:r>
         <w:rPr>
           <w:b/>
@@ -1009,17 +978,7 @@
           <w:sz w:val="18"/>
           <w:szCs w:val="18"/>
         </w:rPr>
-        <w:t>editing{</w:t>
-      </w:r>
-      <w:proofErr w:type="gramEnd"/>
-      <w:r>
-        <w:rPr>
-          <w:b/>
-          <w:bCs/>
-          <w:sz w:val="18"/>
-          <w:szCs w:val="18"/>
-        </w:rPr>
-        <w:t>}</w:t>
+        <w:t>editing{}</w:t>
       </w:r>
       <w:r>
         <w:rPr>
@@ -1040,23 +999,7 @@
           <w:sz w:val="18"/>
           <w:szCs w:val="18"/>
         </w:rPr>
-        <w:t xml:space="preserve"> (allow </w:t>
-      </w:r>
-      <w:proofErr w:type="gramStart"/>
-      <w:r>
-        <w:rPr>
-          <w:sz w:val="18"/>
-          <w:szCs w:val="18"/>
-        </w:rPr>
-        <w:t>adding,updating</w:t>
-      </w:r>
-      <w:proofErr w:type="gramEnd"/>
-      <w:r>
-        <w:rPr>
-          <w:sz w:val="18"/>
-          <w:szCs w:val="18"/>
-        </w:rPr>
-        <w:t>, deleting)</w:t>
+        <w:t xml:space="preserve"> (allow adding,updating, deleting)</w:t>
       </w:r>
     </w:p>
     <w:p>
@@ -1898,15 +1841,7 @@
         <w:t xml:space="preserve">in one or more column, </w:t>
       </w:r>
       <w:r>
-        <w:t xml:space="preserve">=&gt; making it </w:t>
-      </w:r>
-      <w:proofErr w:type="gramStart"/>
-      <w:r>
-        <w:t>more easier</w:t>
-      </w:r>
-      <w:proofErr w:type="gramEnd"/>
-      <w:r>
-        <w:t xml:space="preserve"> to analyze and understand data.</w:t>
+        <w:t>=&gt; making it more easier to analyze and understand data.</w:t>
       </w:r>
     </w:p>
     <w:p>
@@ -1928,13 +1863,8 @@
       <w:r>
         <w:t xml:space="preserve">The </w:t>
       </w:r>
-      <w:proofErr w:type="gramStart"/>
-      <w:r>
-        <w:t>columns[</w:t>
-      </w:r>
-      <w:proofErr w:type="gramEnd"/>
-      <w:r>
-        <w:t>].</w:t>
+      <w:r>
+        <w:t>columns[].</w:t>
       </w:r>
       <w:r>
         <w:t>filterType property in DevExtreme's DataGrid controls how the header filter behaves when a user interacts with it. It determines whether a user changes the current filter by including (selecting) or excluding (clearing the selection of) values in the filter.</w:t>
@@ -2096,13 +2026,8 @@
       <w:pPr>
         <w:pStyle w:val="ListParagraph"/>
       </w:pPr>
-      <w:proofErr w:type="gramStart"/>
-      <w:r>
-        <w:t>Columns[</w:t>
-      </w:r>
-      <w:proofErr w:type="gramEnd"/>
-      <w:r>
-        <w:t>]</w:t>
+      <w:r>
+        <w:t>Columns[]</w:t>
       </w:r>
       <w:r>
         <w:t>:</w:t>
@@ -2226,13 +2151,8 @@
       <w:pPr>
         <w:pStyle w:val="ListParagraph"/>
       </w:pPr>
-      <w:proofErr w:type="gramStart"/>
-      <w:r>
-        <w:t>xFindValuePathsInObj(</w:t>
-      </w:r>
-      <w:proofErr w:type="gramEnd"/>
-      <w:r>
-        <w:t>gridWidget, 3);</w:t>
+      <w:r>
+        <w:t>xFindValuePathsInObj(gridWidget, 3);</w:t>
       </w:r>
       <w:r>
         <w:t xml:space="preserve"> to find the path of number 3 in gridWidget</w:t>
@@ -2359,52 +2279,36 @@
       <w:r>
         <w:t>xShuffleArrayBetweenIndices(</w:t>
       </w:r>
-      <w:proofErr w:type="gramStart"/>
       <w:r>
         <w:rPr>
           <w:highlight w:val="yellow"/>
         </w:rPr>
-        <w:t>gridWidget._</w:t>
-      </w:r>
-      <w:proofErr w:type="gramEnd"/>
+        <w:t>gridWidget._$element[0].jQuery11.events.dxpointerdown[0].data._columnsSeparatorView._tablePositionController._columnHeadersView._columnsController._visibleColumns[0]</w:t>
+      </w:r>
+      <w:r>
+        <w:t>)</w:t>
+      </w:r>
+    </w:p>
+    <w:p>
+      <w:r>
+        <w:t>gridWidget.repaint()</w:t>
+      </w:r>
+    </w:p>
+    <w:p/>
+    <w:p>
+      <w:r>
+        <w:t>grid body</w:t>
+      </w:r>
+    </w:p>
+    <w:p>
+      <w:r>
+        <w:t>xShuffleArrayBetweenIndices(</w:t>
+      </w:r>
       <w:r>
         <w:rPr>
           <w:highlight w:val="yellow"/>
         </w:rPr>
-        <w:t>$element[0].jQuery11.events.dxpointerdown[0].data._columnsSeparatorView._tablePositionController._columnHeadersView._columnsController._visibleColumns[0]</w:t>
-      </w:r>
-      <w:r>
-        <w:t>)</w:t>
-      </w:r>
-    </w:p>
-    <w:p>
-      <w:r>
-        <w:t>gridWidget.repaint()</w:t>
-      </w:r>
-    </w:p>
-    <w:p/>
-    <w:p>
-      <w:r>
-        <w:t>grid body</w:t>
-      </w:r>
-    </w:p>
-    <w:p>
-      <w:r>
-        <w:t>xShuffleArrayBetweenIndices(</w:t>
-      </w:r>
-      <w:proofErr w:type="gramStart"/>
-      <w:r>
-        <w:rPr>
-          <w:highlight w:val="yellow"/>
-        </w:rPr>
-        <w:t>gridWidget._</w:t>
-      </w:r>
-      <w:proofErr w:type="gramEnd"/>
-      <w:r>
-        <w:rPr>
-          <w:highlight w:val="yellow"/>
-        </w:rPr>
-        <w:t>$element[0].jQuery11.events.dxpointerdown[0].data._columnsSeparatorView._tablePositionController._columnHeadersView._columnsController._visibleColumns[1]</w:t>
+        <w:t>gridWidget._$element[0].jQuery11.events.dxpointerdown[0].data._columnsSeparatorView._tablePositionController._columnHeadersView._columnsController._visibleColumns[1]</w:t>
       </w:r>
       <w:r>
         <w:t>)</w:t>
@@ -2430,15 +2334,7 @@
     </w:p>
     <w:p>
       <w:r>
-        <w:t xml:space="preserve">specifying displayExpr: "name" in the lookup configuration already handles the basic mapping of customerId to the </w:t>
-      </w:r>
-      <w:proofErr w:type="gramStart"/>
-      <w:r>
-        <w:t>customer</w:t>
-      </w:r>
-      <w:proofErr w:type="gramEnd"/>
-      <w:r>
-        <w:t xml:space="preserve"> name. However, calculateDisplayValue can be particularly useful in more complex scenarios where additional logic is required, or where the display value is derived from multiple fields or requires a specific format.</w:t>
+        <w:t>specifying displayExpr: "name" in the lookup configuration already handles the basic mapping of customerId to the customer name. However, calculateDisplayValue can be particularly useful in more complex scenarios where additional logic is required, or where the display value is derived from multiple fields or requires a specific format.</w:t>
       </w:r>
     </w:p>
     <w:p/>
@@ -2532,15 +2428,7 @@
     </w:p>
     <w:p>
       <w:r>
-        <w:t xml:space="preserve">selector: Represents the data field or function that returns column values. You can use </w:t>
-      </w:r>
-      <w:proofErr w:type="gramStart"/>
-      <w:r>
-        <w:t>this.calculateCellValue</w:t>
-      </w:r>
-      <w:proofErr w:type="gramEnd"/>
-      <w:r>
-        <w:t xml:space="preserve"> if your column contains calculated values.</w:t>
+        <w:t>selector: Represents the data field or function that returns column values. You can use this.calculateCellValue if your column contains calculated values.</w:t>
       </w:r>
     </w:p>
     <w:p>
@@ -2555,15 +2443,7 @@
     </w:p>
     <w:p>
       <w:r>
-        <w:t>For the "between" operation, the filter expression has the format [ [selector, "&gt;=", startValue], "and", [selector, "&lt;=", endValue</w:t>
-      </w:r>
-      <w:proofErr w:type="gramStart"/>
-      <w:r>
-        <w:t>] ]</w:t>
-      </w:r>
-      <w:proofErr w:type="gramEnd"/>
-      <w:r>
-        <w:t>, where startValue and endValue define the range.</w:t>
+        <w:t>For the "between" operation, the filter expression has the format [ [selector, "&gt;=", startValue], "and", [selector, "&lt;=", endValue] ], where startValue and endValue define the range.</w:t>
       </w:r>
     </w:p>
     <w:p/>
@@ -2801,6 +2681,233 @@
     <w:p>
       <w:r>
         <w:t>Custom Summaries allow you to calculate and display custom aggregate values based on your specific requirements.</w:t>
+      </w:r>
+    </w:p>
+    <w:p/>
+    <w:p>
+      <w:pPr>
+        <w:pStyle w:val="Heading2"/>
+      </w:pPr>
+      <w:r>
+        <w:lastRenderedPageBreak/>
+        <w:t>Adaptibility</w:t>
+      </w:r>
+    </w:p>
+    <w:p>
+      <w:r>
+        <w:t xml:space="preserve">When the total </w:t>
+      </w:r>
+      <w:r>
+        <w:rPr>
+          <w:b/>
+          <w:bCs/>
+        </w:rPr>
+        <w:t>width of columns exceeds component width</w:t>
+      </w:r>
+      <w:r>
+        <w:t xml:space="preserve">, the DataGrid either </w:t>
+      </w:r>
+      <w:r>
+        <w:rPr>
+          <w:b/>
+          <w:bCs/>
+        </w:rPr>
+        <w:t>truncates</w:t>
+      </w:r>
+      <w:r>
+        <w:t xml:space="preserve"> </w:t>
+      </w:r>
+      <w:r>
+        <w:rPr>
+          <w:b/>
+          <w:bCs/>
+        </w:rPr>
+        <w:t>column</w:t>
+      </w:r>
+      <w:r>
+        <w:t xml:space="preserve"> </w:t>
+      </w:r>
+      <w:r>
+        <w:rPr>
+          <w:b/>
+          <w:bCs/>
+        </w:rPr>
+        <w:t>cell text</w:t>
+      </w:r>
+      <w:r>
+        <w:t xml:space="preserve"> or </w:t>
+      </w:r>
+      <w:r>
+        <w:rPr>
+          <w:b/>
+          <w:bCs/>
+        </w:rPr>
+        <w:t>adds horizontal scrolling</w:t>
+      </w:r>
+      <w:r>
+        <w:t>.</w:t>
+      </w:r>
+    </w:p>
+    <w:p>
+      <w:pPr>
+        <w:rPr>
+          <w:b/>
+          <w:bCs/>
+        </w:rPr>
+      </w:pPr>
+      <w:r>
+        <w:t xml:space="preserve">As an alternative, the component </w:t>
+      </w:r>
+      <w:r>
+        <w:rPr>
+          <w:b/>
+          <w:bCs/>
+        </w:rPr>
+        <w:t>can hide one or several columns</w:t>
+      </w:r>
+      <w:r>
+        <w:t xml:space="preserve"> to </w:t>
+      </w:r>
+      <w:r>
+        <w:rPr>
+          <w:b/>
+          <w:bCs/>
+        </w:rPr>
+        <w:t>prevent</w:t>
+      </w:r>
+      <w:r>
+        <w:t xml:space="preserve"> </w:t>
+      </w:r>
+      <w:r>
+        <w:rPr>
+          <w:b/>
+          <w:bCs/>
+        </w:rPr>
+        <w:t>horizontal scrolling</w:t>
+      </w:r>
+      <w:r>
+        <w:t xml:space="preserve"> and </w:t>
+      </w:r>
+      <w:r>
+        <w:rPr>
+          <w:b/>
+          <w:bCs/>
+        </w:rPr>
+        <w:t>display cell text in full.</w:t>
+      </w:r>
+    </w:p>
+    <w:p>
+      <w:r>
+        <w:t>Each column has a unique default hiding priority. The rightmost column has the priority of 0. This value is incremented by 1 for columns from right to left; the column with the lowest priority is hidden first.</w:t>
+      </w:r>
+    </w:p>
+    <w:p>
+      <w:r>
+        <w:t>You can use the columns[].hidingPriority property to specify custom hiding priorities for those columns that you want to hide.</w:t>
+      </w:r>
+    </w:p>
+    <w:p>
+      <w:r>
+        <w:t>The detail area contains a dx-form.</w:t>
+      </w:r>
+    </w:p>
+    <w:p>
+      <w:r>
+        <w:rPr>
+          <w:noProof/>
+        </w:rPr>
+        <w:drawing>
+          <wp:inline distT="0" distB="0" distL="0" distR="0" wp14:anchorId="70F7F55F" wp14:editId="340BE5FC">
+            <wp:extent cx="5724049" cy="608181"/>
+            <wp:effectExtent l="0" t="0" r="0" b="1905"/>
+            <wp:docPr id="1057296559" name="Picture 1"/>
+            <wp:cNvGraphicFramePr>
+              <a:graphicFrameLocks xmlns:a="http://schemas.openxmlformats.org/drawingml/2006/main" noChangeAspect="1"/>
+            </wp:cNvGraphicFramePr>
+            <a:graphic xmlns:a="http://schemas.openxmlformats.org/drawingml/2006/main">
+              <a:graphicData uri="http://schemas.openxmlformats.org/drawingml/2006/picture">
+                <pic:pic xmlns:pic="http://schemas.openxmlformats.org/drawingml/2006/picture">
+                  <pic:nvPicPr>
+                    <pic:cNvPr id="1057296559" name=""/>
+                    <pic:cNvPicPr/>
+                  </pic:nvPicPr>
+                  <pic:blipFill rotWithShape="1">
+                    <a:blip r:embed="rId14"/>
+                    <a:srcRect t="33673"/>
+                    <a:stretch/>
+                  </pic:blipFill>
+                  <pic:spPr bwMode="auto">
+                    <a:xfrm>
+                      <a:off x="0" y="0"/>
+                      <a:ext cx="5747359" cy="610658"/>
+                    </a:xfrm>
+                    <a:prstGeom prst="rect">
+                      <a:avLst/>
+                    </a:prstGeom>
+                    <a:ln>
+                      <a:noFill/>
+                    </a:ln>
+                    <a:extLst>
+                      <a:ext uri="{53640926-AAD7-44D8-BBD7-CCE9431645EC}">
+                        <a14:shadowObscured xmlns:a14="http://schemas.microsoft.com/office/drawing/2010/main"/>
+                      </a:ext>
+                    </a:extLst>
+                  </pic:spPr>
+                </pic:pic>
+              </a:graphicData>
+            </a:graphic>
+          </wp:inline>
+        </w:drawing>
+      </w:r>
+    </w:p>
+    <w:p>
+      <w:r>
+        <w:t>onAdaptiveDetailRowPreparing: function (e)</w:t>
+      </w:r>
+      <w:r>
+        <w:t>{}; e object:</w:t>
+      </w:r>
+    </w:p>
+    <w:p>
+      <w:r>
+        <w:rPr>
+          <w:noProof/>
+        </w:rPr>
+        <w:drawing>
+          <wp:inline distT="0" distB="0" distL="0" distR="0" wp14:anchorId="46F5F0F1" wp14:editId="0922C9E5">
+            <wp:extent cx="5731510" cy="1541145"/>
+            <wp:effectExtent l="0" t="0" r="2540" b="1905"/>
+            <wp:docPr id="1479093339" name="Picture 1"/>
+            <wp:cNvGraphicFramePr>
+              <a:graphicFrameLocks xmlns:a="http://schemas.openxmlformats.org/drawingml/2006/main" noChangeAspect="1"/>
+            </wp:cNvGraphicFramePr>
+            <a:graphic xmlns:a="http://schemas.openxmlformats.org/drawingml/2006/main">
+              <a:graphicData uri="http://schemas.openxmlformats.org/drawingml/2006/picture">
+                <pic:pic xmlns:pic="http://schemas.openxmlformats.org/drawingml/2006/picture">
+                  <pic:nvPicPr>
+                    <pic:cNvPr id="1479093339" name=""/>
+                    <pic:cNvPicPr/>
+                  </pic:nvPicPr>
+                  <pic:blipFill>
+                    <a:blip r:embed="rId15"/>
+                    <a:stretch>
+                      <a:fillRect/>
+                    </a:stretch>
+                  </pic:blipFill>
+                  <pic:spPr>
+                    <a:xfrm>
+                      <a:off x="0" y="0"/>
+                      <a:ext cx="5731510" cy="1541145"/>
+                    </a:xfrm>
+                    <a:prstGeom prst="rect">
+                      <a:avLst/>
+                    </a:prstGeom>
+                  </pic:spPr>
+                </pic:pic>
+              </a:graphicData>
+            </a:graphic>
+          </wp:inline>
+        </w:drawing>
       </w:r>
     </w:p>
     <w:sectPr>

</xml_diff>